<commit_message>
end 6 av, dell 3 av
</commit_message>
<xml_diff>
--- a/АВ/АВ_ЛАБ_6.docx
+++ b/АВ/АВ_ЛАБ_6.docx
@@ -2001,10 +2001,12 @@
           <w:ilvl w:val="0"/>
           <w:numId w:val="6"/>
         </w:numPr>
+        <w:ind w:left="927"/>
         <w:spacing w:before="11"/>
         <w:rPr>
           <w:rFonts w:ascii="Times New Roman" w:hAnsi="Times New Roman" w:cs="Times New Roman" w:eastAsia="Times New Roman"/>
         </w:rPr>
+        <w:suppressLineNumbers w:val="0"/>
       </w:pPr>
       <w:r>
         <w:rPr>
@@ -2781,6 +2783,7 @@
           <w:ilvl w:val="0"/>
           <w:numId w:val="6"/>
         </w:numPr>
+        <w:ind w:left="927"/>
         <w:spacing w:before="11"/>
         <w:rPr>
           <w:rFonts w:ascii="Times New Roman" w:hAnsi="Times New Roman" w:cs="Times New Roman" w:eastAsia="Times New Roman"/>
@@ -2788,6 +2791,7 @@
           <w:sz w:val="28"/>
           <w:highlight w:val="none"/>
         </w:rPr>
+        <w:suppressLineNumbers w:val="0"/>
       </w:pPr>
       <w:r>
         <w:rPr>
@@ -3074,6 +3078,7 @@
           <w:ilvl w:val="0"/>
           <w:numId w:val="6"/>
         </w:numPr>
+        <w:ind w:left="927"/>
         <w:spacing w:before="11"/>
         <w:rPr>
           <w:rFonts w:ascii="Times New Roman" w:hAnsi="Times New Roman" w:cs="Times New Roman" w:eastAsia="Times New Roman"/>
@@ -3081,6 +3086,7 @@
           <w:sz w:val="28"/>
           <w:highlight w:val="none"/>
         </w:rPr>
+        <w:suppressLineNumbers w:val="0"/>
       </w:pPr>
       <w:r>
         <w:rPr>
@@ -3293,21 +3299,20 @@
           <w:ilvl w:val="0"/>
           <w:numId w:val="6"/>
         </w:numPr>
+        <w:ind w:left="927"/>
         <w:spacing w:before="11"/>
+        <w:rPr>
+          <w:rFonts w:ascii="Times New Roman" w:hAnsi="Times New Roman" w:cs="Times New Roman" w:eastAsia="Times New Roman"/>
+        </w:rPr>
+        <w:suppressLineNumbers w:val="0"/>
+      </w:pPr>
+      <w:r>
         <w:rPr>
           <w:rFonts w:ascii="Times New Roman" w:hAnsi="Times New Roman" w:cs="Times New Roman" w:eastAsia="Times New Roman"/>
           <w:b w:val="0"/>
           <w:sz w:val="28"/>
           <w:highlight w:val="none"/>
         </w:rPr>
-      </w:pPr>
-      <w:r>
-        <w:rPr>
-          <w:rFonts w:ascii="Times New Roman" w:hAnsi="Times New Roman" w:cs="Times New Roman" w:eastAsia="Times New Roman"/>
-          <w:b w:val="0"/>
-          <w:sz w:val="28"/>
-          <w:highlight w:val="none"/>
-        </w:rPr>
       </w:r>
       <w:r>
         <w:rPr>
@@ -3321,6 +3326,1633 @@
         </w:rPr>
       </w:r>
       <w:r/>
+    </w:p>
+    <w:p>
+      <w:pPr>
+        <w:pStyle w:val="904"/>
+        <w:ind w:left="709" w:firstLine="11"/>
+        <w:spacing w:before="11"/>
+        <w:rPr>
+          <w:rFonts w:ascii="Times New Roman" w:hAnsi="Times New Roman" w:cs="Times New Roman" w:eastAsia="Times New Roman"/>
+        </w:rPr>
+      </w:pPr>
+      <w:r>
+        <w:rPr>
+          <w:rFonts w:ascii="Times New Roman" w:hAnsi="Times New Roman" w:cs="Times New Roman" w:eastAsia="Times New Roman"/>
+        </w:rPr>
+        <w:t xml:space="preserve">1. </w:t>
+      </w:r>
+      <w:r>
+        <w:rPr>
+          <w:rFonts w:ascii="Times New Roman" w:hAnsi="Times New Roman" w:cs="Times New Roman" w:eastAsia="Times New Roman"/>
+        </w:rPr>
+        <w:t xml:space="preserve">Перевірка рахунку:  </w:t>
+      </w:r>
+      <w:r>
+        <w:rPr>
+          <w:rFonts w:ascii="Times New Roman" w:hAnsi="Times New Roman" w:cs="Times New Roman" w:eastAsia="Times New Roman"/>
+        </w:rPr>
+      </w:r>
+    </w:p>
+    <w:p>
+      <w:pPr>
+        <w:pStyle w:val="904"/>
+        <w:numPr>
+          <w:ilvl w:val="1"/>
+          <w:numId w:val="6"/>
+        </w:numPr>
+        <w:spacing w:before="11"/>
+        <w:rPr>
+          <w:rFonts w:ascii="Times New Roman" w:hAnsi="Times New Roman" w:cs="Times New Roman" w:eastAsia="Times New Roman"/>
+        </w:rPr>
+      </w:pPr>
+      <w:r>
+        <w:rPr>
+          <w:rFonts w:ascii="Times New Roman" w:hAnsi="Times New Roman" w:cs="Times New Roman" w:eastAsia="Times New Roman"/>
+        </w:rPr>
+        <w:t xml:space="preserve">Короткий опис - Користувач має змогу перевірити свій баланс заощаджень; </w:t>
+      </w:r>
+      <w:r>
+        <w:rPr>
+          <w:rFonts w:ascii="Times New Roman" w:hAnsi="Times New Roman" w:cs="Times New Roman" w:eastAsia="Times New Roman"/>
+        </w:rPr>
+      </w:r>
+    </w:p>
+    <w:p>
+      <w:pPr>
+        <w:pStyle w:val="904"/>
+        <w:numPr>
+          <w:ilvl w:val="1"/>
+          <w:numId w:val="6"/>
+        </w:numPr>
+        <w:spacing w:before="11"/>
+        <w:rPr>
+          <w:rFonts w:ascii="Times New Roman" w:hAnsi="Times New Roman" w:cs="Times New Roman" w:eastAsia="Times New Roman"/>
+        </w:rPr>
+      </w:pPr>
+      <w:r>
+        <w:rPr>
+          <w:rFonts w:ascii="Times New Roman" w:hAnsi="Times New Roman" w:cs="Times New Roman" w:eastAsia="Times New Roman"/>
+        </w:rPr>
+        <w:t xml:space="preserve">Суб’єкт - Користувач;</w:t>
+      </w:r>
+      <w:r>
+        <w:rPr>
+          <w:rFonts w:ascii="Times New Roman" w:hAnsi="Times New Roman" w:cs="Times New Roman" w:eastAsia="Times New Roman"/>
+        </w:rPr>
+      </w:r>
+    </w:p>
+    <w:p>
+      <w:pPr>
+        <w:pStyle w:val="904"/>
+        <w:numPr>
+          <w:ilvl w:val="1"/>
+          <w:numId w:val="6"/>
+        </w:numPr>
+        <w:spacing w:before="11"/>
+        <w:rPr>
+          <w:rFonts w:ascii="Times New Roman" w:hAnsi="Times New Roman" w:cs="Times New Roman" w:eastAsia="Times New Roman"/>
+        </w:rPr>
+      </w:pPr>
+      <w:r>
+        <w:rPr>
+          <w:rFonts w:ascii="Times New Roman" w:hAnsi="Times New Roman" w:cs="Times New Roman" w:eastAsia="Times New Roman"/>
+        </w:rPr>
+        <w:t xml:space="preserve">Передумова - Користувач хоче дізнатися залишок на балансі</w:t>
+      </w:r>
+      <w:r>
+        <w:rPr>
+          <w:rFonts w:ascii="Times New Roman" w:hAnsi="Times New Roman" w:cs="Times New Roman" w:eastAsia="Times New Roman"/>
+        </w:rPr>
+        <w:t xml:space="preserve">; </w:t>
+      </w:r>
+      <w:r>
+        <w:rPr>
+          <w:rFonts w:ascii="Times New Roman" w:hAnsi="Times New Roman" w:cs="Times New Roman" w:eastAsia="Times New Roman"/>
+        </w:rPr>
+      </w:r>
+    </w:p>
+    <w:p>
+      <w:pPr>
+        <w:pStyle w:val="904"/>
+        <w:numPr>
+          <w:ilvl w:val="1"/>
+          <w:numId w:val="6"/>
+        </w:numPr>
+        <w:spacing w:before="11"/>
+        <w:rPr>
+          <w:rFonts w:ascii="Times New Roman" w:hAnsi="Times New Roman" w:cs="Times New Roman" w:eastAsia="Times New Roman"/>
+        </w:rPr>
+      </w:pPr>
+      <w:r>
+        <w:rPr>
+          <w:rFonts w:ascii="Times New Roman" w:hAnsi="Times New Roman" w:cs="Times New Roman" w:eastAsia="Times New Roman"/>
+        </w:rPr>
+        <w:t xml:space="preserve">Основний потік:  </w:t>
+      </w:r>
+      <w:r>
+        <w:rPr>
+          <w:rFonts w:ascii="Times New Roman" w:hAnsi="Times New Roman" w:cs="Times New Roman" w:eastAsia="Times New Roman"/>
+        </w:rPr>
+      </w:r>
+    </w:p>
+    <w:p>
+      <w:pPr>
+        <w:pStyle w:val="904"/>
+        <w:numPr>
+          <w:ilvl w:val="2"/>
+          <w:numId w:val="6"/>
+        </w:numPr>
+        <w:spacing w:before="11"/>
+        <w:rPr>
+          <w:rFonts w:ascii="Times New Roman" w:hAnsi="Times New Roman" w:cs="Times New Roman" w:eastAsia="Times New Roman"/>
+        </w:rPr>
+      </w:pPr>
+      <w:r>
+        <w:rPr>
+          <w:rFonts w:ascii="Times New Roman" w:hAnsi="Times New Roman" w:cs="Times New Roman" w:eastAsia="Times New Roman"/>
+        </w:rPr>
+        <w:t xml:space="preserve">Користувач переходить на сайт: </w:t>
+      </w:r>
+      <w:r>
+        <w:rPr>
+          <w:rFonts w:ascii="Times New Roman" w:hAnsi="Times New Roman" w:cs="Times New Roman" w:eastAsia="Times New Roman"/>
+        </w:rPr>
+      </w:r>
+    </w:p>
+    <w:p>
+      <w:pPr>
+        <w:pStyle w:val="904"/>
+        <w:numPr>
+          <w:ilvl w:val="3"/>
+          <w:numId w:val="6"/>
+        </w:numPr>
+        <w:spacing w:before="11"/>
+        <w:rPr>
+          <w:rFonts w:ascii="Times New Roman" w:hAnsi="Times New Roman" w:cs="Times New Roman" w:eastAsia="Times New Roman"/>
+        </w:rPr>
+      </w:pPr>
+      <w:r>
+        <w:rPr>
+          <w:rFonts w:ascii="Times New Roman" w:hAnsi="Times New Roman" w:cs="Times New Roman" w:eastAsia="Times New Roman"/>
+        </w:rPr>
+      </w:r>
+      <w:r>
+        <w:rPr>
+          <w:rFonts w:ascii="Times New Roman" w:hAnsi="Times New Roman" w:cs="Times New Roman" w:eastAsia="Times New Roman"/>
+        </w:rPr>
+        <w:t xml:space="preserve">Браузер відображає головну сторінку сайту;</w:t>
+      </w:r>
+      <w:r>
+        <w:rPr>
+          <w:rFonts w:ascii="Times New Roman" w:hAnsi="Times New Roman" w:cs="Times New Roman" w:eastAsia="Times New Roman"/>
+        </w:rPr>
+      </w:r>
+    </w:p>
+    <w:p>
+      <w:pPr>
+        <w:pStyle w:val="904"/>
+        <w:numPr>
+          <w:ilvl w:val="2"/>
+          <w:numId w:val="6"/>
+        </w:numPr>
+        <w:spacing w:before="11"/>
+        <w:rPr>
+          <w:rFonts w:ascii="Times New Roman" w:hAnsi="Times New Roman" w:cs="Times New Roman" w:eastAsia="Times New Roman"/>
+        </w:rPr>
+      </w:pPr>
+      <w:r>
+        <w:rPr>
+          <w:rFonts w:ascii="Times New Roman" w:hAnsi="Times New Roman" w:cs="Times New Roman" w:eastAsia="Times New Roman"/>
+        </w:rPr>
+        <w:t xml:space="preserve">Якщо нічого не відбувається виконується А1. </w:t>
+      </w:r>
+      <w:r>
+        <w:rPr>
+          <w:rFonts w:ascii="Times New Roman" w:hAnsi="Times New Roman" w:cs="Times New Roman" w:eastAsia="Times New Roman"/>
+        </w:rPr>
+      </w:r>
+    </w:p>
+    <w:p>
+      <w:pPr>
+        <w:pStyle w:val="904"/>
+        <w:numPr>
+          <w:ilvl w:val="1"/>
+          <w:numId w:val="6"/>
+        </w:numPr>
+        <w:spacing w:before="11"/>
+        <w:rPr>
+          <w:rFonts w:ascii="Times New Roman" w:hAnsi="Times New Roman" w:cs="Times New Roman" w:eastAsia="Times New Roman"/>
+        </w:rPr>
+      </w:pPr>
+      <w:r>
+        <w:rPr>
+          <w:rFonts w:ascii="Times New Roman" w:hAnsi="Times New Roman" w:cs="Times New Roman" w:eastAsia="Times New Roman"/>
+        </w:rPr>
+        <w:t xml:space="preserve">Альтернативні потоки: А1. Не надійне з’єднання, вірус, або технічні роботи. В пер</w:t>
+      </w:r>
+      <w:r>
+        <w:rPr>
+          <w:rFonts w:ascii="Times New Roman" w:hAnsi="Times New Roman" w:cs="Times New Roman" w:eastAsia="Times New Roman"/>
+        </w:rPr>
+        <w:t xml:space="preserve">ших 2 випадках браузер сам повідомляє про помилку, в останньому - проблема системи (технічні роботи). </w:t>
+      </w:r>
+      <w:r>
+        <w:rPr>
+          <w:rFonts w:ascii="Times New Roman" w:hAnsi="Times New Roman" w:cs="Times New Roman" w:eastAsia="Times New Roman"/>
+        </w:rPr>
+      </w:r>
+    </w:p>
+    <w:p>
+      <w:pPr>
+        <w:pStyle w:val="904"/>
+        <w:numPr>
+          <w:ilvl w:val="1"/>
+          <w:numId w:val="6"/>
+        </w:numPr>
+        <w:spacing w:before="11"/>
+        <w:rPr>
+          <w:rFonts w:ascii="Times New Roman" w:hAnsi="Times New Roman" w:cs="Times New Roman" w:eastAsia="Times New Roman"/>
+        </w:rPr>
+      </w:pPr>
+      <w:r>
+        <w:rPr>
+          <w:rFonts w:ascii="Times New Roman" w:hAnsi="Times New Roman" w:cs="Times New Roman" w:eastAsia="Times New Roman"/>
+        </w:rPr>
+      </w:r>
+      <w:r>
+        <w:rPr>
+          <w:rFonts w:ascii="Times New Roman" w:hAnsi="Times New Roman" w:cs="Times New Roman" w:eastAsia="Times New Roman"/>
+        </w:rPr>
+        <w:t xml:space="preserve">Постумова - Користувач має змогу переглядати баланс, дізнатися відправника, суми  транзакцій, тощо;</w:t>
+      </w:r>
+      <w:r>
+        <w:rPr>
+          <w:rFonts w:ascii="Times New Roman" w:hAnsi="Times New Roman" w:cs="Times New Roman" w:eastAsia="Times New Roman"/>
+        </w:rPr>
+      </w:r>
+      <w:r>
+        <w:rPr>
+          <w:rFonts w:ascii="Times New Roman" w:hAnsi="Times New Roman" w:cs="Times New Roman" w:eastAsia="Times New Roman"/>
+        </w:rPr>
+      </w:r>
+    </w:p>
+    <w:p>
+      <w:pPr>
+        <w:pStyle w:val="904"/>
+        <w:ind w:left="709"/>
+        <w:spacing w:before="11"/>
+        <w:rPr>
+          <w:rFonts w:ascii="Times New Roman" w:hAnsi="Times New Roman" w:cs="Times New Roman" w:eastAsia="Times New Roman"/>
+        </w:rPr>
+        <w:suppressLineNumbers w:val="0"/>
+      </w:pPr>
+      <w:r>
+        <w:rPr>
+          <w:rFonts w:ascii="Times New Roman" w:hAnsi="Times New Roman" w:cs="Times New Roman" w:eastAsia="Times New Roman"/>
+          <w:highlight w:val="none"/>
+        </w:rPr>
+        <w:t xml:space="preserve">2. </w:t>
+      </w:r>
+      <w:r>
+        <w:rPr>
+          <w:rFonts w:ascii="Times New Roman" w:hAnsi="Times New Roman" w:cs="Times New Roman" w:eastAsia="Times New Roman"/>
+          <w:highlight w:val="none"/>
+        </w:rPr>
+        <w:t xml:space="preserve">Створення </w:t>
+      </w:r>
+      <w:r>
+        <w:rPr>
+          <w:rFonts w:ascii="Times New Roman" w:hAnsi="Times New Roman" w:cs="Times New Roman" w:eastAsia="Times New Roman"/>
+          <w:highlight w:val="none"/>
+        </w:rPr>
+        <w:t xml:space="preserve">транзакції: </w:t>
+      </w:r>
+      <w:r>
+        <w:rPr>
+          <w:rFonts w:ascii="Times New Roman" w:hAnsi="Times New Roman" w:cs="Times New Roman" w:eastAsia="Times New Roman"/>
+          <w:highlight w:val="none"/>
+        </w:rPr>
+      </w:r>
+      <w:r>
+        <w:rPr>
+          <w:rFonts w:ascii="Times New Roman" w:hAnsi="Times New Roman" w:cs="Times New Roman" w:eastAsia="Times New Roman"/>
+          <w:highlight w:val="none"/>
+        </w:rPr>
+      </w:r>
+    </w:p>
+    <w:p>
+      <w:pPr>
+        <w:pStyle w:val="904"/>
+        <w:numPr>
+          <w:ilvl w:val="1"/>
+          <w:numId w:val="6"/>
+        </w:numPr>
+        <w:spacing w:before="11"/>
+        <w:rPr>
+          <w:rFonts w:ascii="Times New Roman" w:hAnsi="Times New Roman" w:cs="Times New Roman" w:eastAsia="Times New Roman"/>
+        </w:rPr>
+      </w:pPr>
+      <w:r>
+        <w:rPr>
+          <w:rFonts w:ascii="Times New Roman" w:hAnsi="Times New Roman" w:cs="Times New Roman" w:eastAsia="Times New Roman"/>
+          <w:highlight w:val="none"/>
+        </w:rPr>
+      </w:r>
+      <w:r>
+        <w:rPr>
+          <w:rFonts w:ascii="Times New Roman" w:hAnsi="Times New Roman" w:cs="Times New Roman" w:eastAsia="Times New Roman"/>
+        </w:rPr>
+        <w:t xml:space="preserve">Короткий опис - Користувач має змогу створити переказ іншому користувачу;</w:t>
+      </w:r>
+      <w:r>
+        <w:rPr>
+          <w:rFonts w:ascii="Times New Roman" w:hAnsi="Times New Roman" w:cs="Times New Roman" w:eastAsia="Times New Roman"/>
+          <w:highlight w:val="none"/>
+        </w:rPr>
+      </w:r>
+    </w:p>
+    <w:p>
+      <w:pPr>
+        <w:pStyle w:val="904"/>
+        <w:numPr>
+          <w:ilvl w:val="1"/>
+          <w:numId w:val="6"/>
+        </w:numPr>
+        <w:spacing w:before="11"/>
+        <w:rPr>
+          <w:rFonts w:ascii="Times New Roman" w:hAnsi="Times New Roman" w:cs="Times New Roman" w:eastAsia="Times New Roman"/>
+        </w:rPr>
+      </w:pPr>
+      <w:r>
+        <w:rPr>
+          <w:rFonts w:ascii="Times New Roman" w:hAnsi="Times New Roman" w:cs="Times New Roman" w:eastAsia="Times New Roman"/>
+          <w:highlight w:val="none"/>
+        </w:rPr>
+        <w:t xml:space="preserve">Суб’єкт – Користувач;</w:t>
+      </w:r>
+      <w:r>
+        <w:rPr>
+          <w:rFonts w:ascii="Times New Roman" w:hAnsi="Times New Roman" w:cs="Times New Roman" w:eastAsia="Times New Roman"/>
+          <w:highlight w:val="none"/>
+        </w:rPr>
+      </w:r>
+    </w:p>
+    <w:p>
+      <w:pPr>
+        <w:pStyle w:val="904"/>
+        <w:numPr>
+          <w:ilvl w:val="1"/>
+          <w:numId w:val="6"/>
+        </w:numPr>
+        <w:spacing w:before="11"/>
+        <w:rPr>
+          <w:rFonts w:ascii="Times New Roman" w:hAnsi="Times New Roman" w:cs="Times New Roman" w:eastAsia="Times New Roman"/>
+        </w:rPr>
+      </w:pPr>
+      <w:r>
+        <w:rPr>
+          <w:rFonts w:ascii="Times New Roman" w:hAnsi="Times New Roman" w:cs="Times New Roman" w:eastAsia="Times New Roman"/>
+          <w:highlight w:val="none"/>
+        </w:rPr>
+      </w:r>
+      <w:r>
+        <w:rPr>
+          <w:rFonts w:ascii="Times New Roman" w:hAnsi="Times New Roman" w:cs="Times New Roman" w:eastAsia="Times New Roman"/>
+        </w:rPr>
+        <w:t xml:space="preserve">Передумова - Користувач хочу перерахувати певну кількість коштів отримувачу;</w:t>
+      </w:r>
+      <w:r>
+        <w:rPr>
+          <w:rFonts w:ascii="Times New Roman" w:hAnsi="Times New Roman" w:cs="Times New Roman" w:eastAsia="Times New Roman"/>
+          <w:highlight w:val="none"/>
+        </w:rPr>
+      </w:r>
+      <w:r>
+        <w:rPr>
+          <w:rFonts w:ascii="Times New Roman" w:hAnsi="Times New Roman" w:cs="Times New Roman" w:eastAsia="Times New Roman"/>
+          <w:highlight w:val="none"/>
+        </w:rPr>
+      </w:r>
+    </w:p>
+    <w:p>
+      <w:pPr>
+        <w:pStyle w:val="904"/>
+        <w:numPr>
+          <w:ilvl w:val="1"/>
+          <w:numId w:val="6"/>
+        </w:numPr>
+        <w:spacing w:before="11"/>
+        <w:rPr>
+          <w:rFonts w:ascii="Times New Roman" w:hAnsi="Times New Roman" w:cs="Times New Roman" w:eastAsia="Times New Roman"/>
+        </w:rPr>
+      </w:pPr>
+      <w:r>
+        <w:rPr>
+          <w:rFonts w:ascii="Times New Roman" w:hAnsi="Times New Roman" w:cs="Times New Roman" w:eastAsia="Times New Roman"/>
+          <w:highlight w:val="none"/>
+        </w:rPr>
+        <w:t xml:space="preserve">Основний потік:</w:t>
+      </w:r>
+      <w:r>
+        <w:rPr>
+          <w:rFonts w:ascii="Times New Roman" w:hAnsi="Times New Roman" w:cs="Times New Roman" w:eastAsia="Times New Roman"/>
+          <w:highlight w:val="none"/>
+        </w:rPr>
+      </w:r>
+    </w:p>
+    <w:p>
+      <w:pPr>
+        <w:pStyle w:val="904"/>
+        <w:numPr>
+          <w:ilvl w:val="2"/>
+          <w:numId w:val="6"/>
+        </w:numPr>
+        <w:spacing w:before="11"/>
+        <w:rPr>
+          <w:rFonts w:ascii="Times New Roman" w:hAnsi="Times New Roman" w:cs="Times New Roman" w:eastAsia="Times New Roman"/>
+        </w:rPr>
+      </w:pPr>
+      <w:r>
+        <w:rPr>
+          <w:rFonts w:ascii="Times New Roman" w:hAnsi="Times New Roman" w:cs="Times New Roman" w:eastAsia="Times New Roman"/>
+          <w:highlight w:val="none"/>
+        </w:rPr>
+      </w:r>
+      <w:r>
+        <w:rPr>
+          <w:rFonts w:ascii="Times New Roman" w:hAnsi="Times New Roman" w:cs="Times New Roman" w:eastAsia="Times New Roman"/>
+        </w:rPr>
+        <w:t xml:space="preserve">Користувач переходить на сайт:</w:t>
+      </w:r>
+      <w:r/>
+    </w:p>
+    <w:p>
+      <w:pPr>
+        <w:pStyle w:val="904"/>
+        <w:numPr>
+          <w:ilvl w:val="3"/>
+          <w:numId w:val="6"/>
+        </w:numPr>
+        <w:spacing w:before="11"/>
+        <w:rPr>
+          <w:rFonts w:ascii="Times New Roman" w:hAnsi="Times New Roman" w:cs="Times New Roman" w:eastAsia="Times New Roman"/>
+        </w:rPr>
+      </w:pPr>
+      <w:r>
+        <w:rPr>
+          <w:rFonts w:ascii="Times New Roman" w:hAnsi="Times New Roman" w:cs="Times New Roman" w:eastAsia="Times New Roman"/>
+        </w:rPr>
+        <w:t xml:space="preserve">Браузер відображае сторінку переказу;</w:t>
+      </w:r>
+      <w:r/>
+    </w:p>
+    <w:p>
+      <w:pPr>
+        <w:pStyle w:val="904"/>
+        <w:numPr>
+          <w:ilvl w:val="3"/>
+          <w:numId w:val="6"/>
+        </w:numPr>
+        <w:spacing w:before="11"/>
+        <w:rPr>
+          <w:rFonts w:ascii="Times New Roman" w:hAnsi="Times New Roman" w:cs="Times New Roman" w:eastAsia="Times New Roman"/>
+        </w:rPr>
+      </w:pPr>
+      <w:r>
+        <w:rPr>
+          <w:rFonts w:ascii="Times New Roman" w:hAnsi="Times New Roman" w:cs="Times New Roman" w:eastAsia="Times New Roman"/>
+          <w:highlight w:val="none"/>
+        </w:rPr>
+        <w:t xml:space="preserve">Користувач заповнює дані та суму переказу;</w:t>
+      </w:r>
+      <w:r>
+        <w:rPr>
+          <w:rFonts w:ascii="Times New Roman" w:hAnsi="Times New Roman" w:cs="Times New Roman" w:eastAsia="Times New Roman"/>
+          <w:highlight w:val="none"/>
+        </w:rPr>
+      </w:r>
+    </w:p>
+    <w:p>
+      <w:pPr>
+        <w:pStyle w:val="904"/>
+        <w:numPr>
+          <w:ilvl w:val="3"/>
+          <w:numId w:val="6"/>
+        </w:numPr>
+        <w:spacing w:before="11"/>
+        <w:rPr>
+          <w:rFonts w:ascii="Times New Roman" w:hAnsi="Times New Roman" w:cs="Times New Roman" w:eastAsia="Times New Roman"/>
+        </w:rPr>
+      </w:pPr>
+      <w:r>
+        <w:rPr>
+          <w:rFonts w:ascii="Times New Roman" w:hAnsi="Times New Roman" w:cs="Times New Roman" w:eastAsia="Times New Roman"/>
+          <w:highlight w:val="none"/>
+        </w:rPr>
+      </w:r>
+      <w:r>
+        <w:rPr>
+          <w:rFonts w:ascii="Times New Roman" w:hAnsi="Times New Roman" w:cs="Times New Roman" w:eastAsia="Times New Roman"/>
+          <w:highlight w:val="none"/>
+        </w:rPr>
+        <w:t xml:space="preserve">Користувач натискає кнопку оформити замовлення, система зберігає інформацію в бд:</w:t>
+      </w:r>
+      <w:r>
+        <w:rPr>
+          <w:rFonts w:ascii="Times New Roman" w:hAnsi="Times New Roman" w:cs="Times New Roman" w:eastAsia="Times New Roman"/>
+          <w:highlight w:val="none"/>
+        </w:rPr>
+      </w:r>
+      <w:r>
+        <w:rPr>
+          <w:rFonts w:ascii="Times New Roman" w:hAnsi="Times New Roman" w:cs="Times New Roman" w:eastAsia="Times New Roman"/>
+          <w:highlight w:val="none"/>
+        </w:rPr>
+      </w:r>
+    </w:p>
+    <w:p>
+      <w:pPr>
+        <w:pStyle w:val="904"/>
+        <w:numPr>
+          <w:ilvl w:val="2"/>
+          <w:numId w:val="6"/>
+        </w:numPr>
+        <w:spacing w:before="11"/>
+        <w:rPr>
+          <w:rFonts w:ascii="Times New Roman" w:hAnsi="Times New Roman" w:cs="Times New Roman" w:eastAsia="Times New Roman"/>
+          <w:highlight w:val="none"/>
+        </w:rPr>
+      </w:pPr>
+      <w:r>
+        <w:rPr>
+          <w:rFonts w:ascii="Times New Roman" w:hAnsi="Times New Roman" w:cs="Times New Roman" w:eastAsia="Times New Roman"/>
+        </w:rPr>
+        <w:t xml:space="preserve"> </w:t>
+      </w:r>
+      <w:r>
+        <w:rPr>
+          <w:rFonts w:ascii="Times New Roman" w:hAnsi="Times New Roman" w:cs="Times New Roman" w:eastAsia="Times New Roman"/>
+          <w:highlight w:val="none"/>
+        </w:rPr>
+      </w:r>
+      <w:r>
+        <w:rPr>
+          <w:rFonts w:ascii="Times New Roman" w:hAnsi="Times New Roman" w:cs="Times New Roman" w:eastAsia="Times New Roman"/>
+          <w:highlight w:val="none"/>
+        </w:rPr>
+        <w:t xml:space="preserve">Якщо форма з неправильними, або не повними даними, виконується А1.</w:t>
+      </w:r>
+      <w:r>
+        <w:rPr>
+          <w:rFonts w:ascii="Times New Roman" w:hAnsi="Times New Roman" w:cs="Times New Roman" w:eastAsia="Times New Roman"/>
+          <w:highlight w:val="none"/>
+        </w:rPr>
+        <w:t xml:space="preserve">Якщо нічого не відбувається виконується А2.</w:t>
+      </w:r>
+      <w:r/>
+      <w:r>
+        <w:rPr>
+          <w:rFonts w:ascii="Times New Roman" w:hAnsi="Times New Roman" w:cs="Times New Roman" w:eastAsia="Times New Roman"/>
+          <w:highlight w:val="none"/>
+        </w:rPr>
+      </w:r>
+      <w:r/>
+    </w:p>
+    <w:p>
+      <w:pPr>
+        <w:pStyle w:val="904"/>
+        <w:numPr>
+          <w:ilvl w:val="1"/>
+          <w:numId w:val="6"/>
+        </w:numPr>
+        <w:spacing w:before="11"/>
+        <w:rPr>
+          <w:rFonts w:ascii="Times New Roman" w:hAnsi="Times New Roman" w:cs="Times New Roman" w:eastAsia="Times New Roman"/>
+        </w:rPr>
+      </w:pPr>
+      <w:r>
+        <w:rPr>
+          <w:rFonts w:ascii="Times New Roman" w:hAnsi="Times New Roman" w:cs="Times New Roman" w:eastAsia="Times New Roman"/>
+          <w:highlight w:val="none"/>
+        </w:rPr>
+        <w:t xml:space="preserve">Альтернативні потоки:</w:t>
+        <w:br/>
+      </w:r>
+      <w:r>
+        <w:rPr>
+          <w:rFonts w:ascii="Times New Roman" w:hAnsi="Times New Roman" w:cs="Times New Roman" w:eastAsia="Times New Roman"/>
+          <w:highlight w:val="none"/>
+        </w:rPr>
+        <w:t xml:space="preserve">А1. Не валідна, або не повна інформація. В разі не валідних даних або неповної інформації, система повідомляє це користувачеві повідомленнями, та дає змогу виправити дані;</w:t>
+      </w:r>
+      <w:r>
+        <w:rPr>
+          <w:rFonts w:ascii="Times New Roman" w:hAnsi="Times New Roman" w:cs="Times New Roman" w:eastAsia="Times New Roman"/>
+          <w:highlight w:val="none"/>
+        </w:rPr>
+        <w:br/>
+        <w:t xml:space="preserve"> А2. Не надійне з’єднання, вірус, або технічні роботи. В перших 2 випадках браузер сам повідомляє про помилку, в останньому - проблема системи (технічні роботи).</w:t>
+      </w:r>
+      <w:r>
+        <w:rPr>
+          <w:rFonts w:ascii="Times New Roman" w:hAnsi="Times New Roman" w:cs="Times New Roman" w:eastAsia="Times New Roman"/>
+          <w:highlight w:val="none"/>
+        </w:rPr>
+      </w:r>
+      <w:r>
+        <w:rPr>
+          <w:rFonts w:ascii="Times New Roman" w:hAnsi="Times New Roman" w:cs="Times New Roman" w:eastAsia="Times New Roman"/>
+          <w:highlight w:val="none"/>
+        </w:rPr>
+      </w:r>
+    </w:p>
+    <w:p>
+      <w:pPr>
+        <w:pStyle w:val="904"/>
+        <w:numPr>
+          <w:ilvl w:val="1"/>
+          <w:numId w:val="6"/>
+        </w:numPr>
+        <w:spacing w:before="11"/>
+        <w:rPr>
+          <w:rFonts w:ascii="Times New Roman" w:hAnsi="Times New Roman" w:cs="Times New Roman" w:eastAsia="Times New Roman"/>
+        </w:rPr>
+      </w:pPr>
+      <w:r>
+        <w:rPr>
+          <w:rFonts w:ascii="Times New Roman" w:hAnsi="Times New Roman" w:cs="Times New Roman" w:eastAsia="Times New Roman"/>
+          <w:highlight w:val="none"/>
+        </w:rPr>
+      </w:r>
+      <w:r>
+        <w:rPr>
+          <w:rFonts w:ascii="Times New Roman" w:hAnsi="Times New Roman" w:cs="Times New Roman" w:eastAsia="Times New Roman"/>
+          <w:highlight w:val="none"/>
+        </w:rPr>
+        <w:t xml:space="preserve">Постумова - Користувач має змогу стоврити транзакцію  перерахувати певну кількість коштів отримувачу;</w:t>
+      </w:r>
+      <w:r>
+        <w:rPr>
+          <w:rFonts w:ascii="Times New Roman" w:hAnsi="Times New Roman" w:cs="Times New Roman" w:eastAsia="Times New Roman"/>
+          <w:highlight w:val="none"/>
+        </w:rPr>
+      </w:r>
+      <w:r>
+        <w:rPr>
+          <w:rFonts w:ascii="Times New Roman" w:hAnsi="Times New Roman" w:cs="Times New Roman" w:eastAsia="Times New Roman"/>
+          <w:highlight w:val="none"/>
+        </w:rPr>
+      </w:r>
+    </w:p>
+    <w:p>
+      <w:pPr>
+        <w:pStyle w:val="904"/>
+        <w:ind w:left="709" w:firstLine="0"/>
+        <w:spacing w:before="11"/>
+        <w:rPr>
+          <w:rFonts w:ascii="Times New Roman" w:hAnsi="Times New Roman" w:cs="Times New Roman" w:eastAsia="Times New Roman"/>
+          <w:highlight w:val="none"/>
+        </w:rPr>
+        <w:suppressLineNumbers w:val="0"/>
+      </w:pPr>
+      <w:r>
+        <w:rPr>
+          <w:rFonts w:ascii="Times New Roman" w:hAnsi="Times New Roman" w:cs="Times New Roman" w:eastAsia="Times New Roman"/>
+          <w:highlight w:val="none"/>
+        </w:rPr>
+      </w:r>
+      <w:r>
+        <w:rPr>
+          <w:rFonts w:ascii="Times New Roman" w:hAnsi="Times New Roman" w:cs="Times New Roman" w:eastAsia="Times New Roman"/>
+          <w:highlight w:val="none"/>
+        </w:rPr>
+        <w:t xml:space="preserve">3. </w:t>
+      </w:r>
+      <w:r>
+        <w:rPr>
+          <w:rFonts w:ascii="Times New Roman" w:hAnsi="Times New Roman" w:cs="Times New Roman" w:eastAsia="Times New Roman"/>
+          <w:highlight w:val="none"/>
+        </w:rPr>
+      </w:r>
+      <w:r>
+        <w:rPr>
+          <w:rFonts w:ascii="Times New Roman" w:hAnsi="Times New Roman" w:cs="Times New Roman" w:eastAsia="Times New Roman"/>
+          <w:highlight w:val="none"/>
+        </w:rPr>
+        <w:t xml:space="preserve">Супровід системи: </w:t>
+      </w:r>
+      <w:r/>
+    </w:p>
+    <w:p>
+      <w:pPr>
+        <w:pStyle w:val="904"/>
+        <w:numPr>
+          <w:ilvl w:val="1"/>
+          <w:numId w:val="6"/>
+        </w:numPr>
+        <w:spacing w:before="11"/>
+        <w:rPr>
+          <w:rFonts w:ascii="Times New Roman" w:hAnsi="Times New Roman" w:cs="Times New Roman" w:eastAsia="Times New Roman"/>
+          <w:highlight w:val="none"/>
+        </w:rPr>
+      </w:pPr>
+      <w:r>
+        <w:rPr>
+          <w:rFonts w:ascii="Times New Roman" w:hAnsi="Times New Roman" w:cs="Times New Roman" w:eastAsia="Times New Roman"/>
+          <w:highlight w:val="none"/>
+        </w:rPr>
+      </w:r>
+      <w:r>
+        <w:rPr>
+          <w:rFonts w:ascii="Times New Roman" w:hAnsi="Times New Roman" w:cs="Times New Roman" w:eastAsia="Times New Roman"/>
+          <w:highlight w:val="none"/>
+        </w:rPr>
+        <w:t xml:space="preserve">Короткий опис - Модератор підтримує життєдіяльність системи, в разі проблем знешкоджує їх;</w:t>
+      </w:r>
+      <w:r/>
+    </w:p>
+    <w:p>
+      <w:pPr>
+        <w:pStyle w:val="904"/>
+        <w:numPr>
+          <w:ilvl w:val="1"/>
+          <w:numId w:val="6"/>
+        </w:numPr>
+        <w:spacing w:before="11"/>
+        <w:rPr>
+          <w:rFonts w:ascii="Times New Roman" w:hAnsi="Times New Roman" w:cs="Times New Roman" w:eastAsia="Times New Roman"/>
+          <w:highlight w:val="none"/>
+        </w:rPr>
+      </w:pPr>
+      <w:r>
+        <w:rPr>
+          <w:rFonts w:ascii="Times New Roman" w:hAnsi="Times New Roman" w:cs="Times New Roman" w:eastAsia="Times New Roman"/>
+          <w:highlight w:val="none"/>
+        </w:rPr>
+        <w:t xml:space="preserve">Суб’єкт - </w:t>
+      </w:r>
+      <w:r>
+        <w:rPr>
+          <w:rFonts w:ascii="Times New Roman" w:hAnsi="Times New Roman" w:cs="Times New Roman" w:eastAsia="Times New Roman"/>
+          <w:highlight w:val="none"/>
+        </w:rPr>
+        <w:t xml:space="preserve">Модератор </w:t>
+      </w:r>
+      <w:r/>
+      <w:r>
+        <w:rPr>
+          <w:rFonts w:ascii="Times New Roman" w:hAnsi="Times New Roman" w:cs="Times New Roman" w:eastAsia="Times New Roman"/>
+          <w:highlight w:val="none"/>
+        </w:rPr>
+        <w:t xml:space="preserve">;</w:t>
+      </w:r>
+      <w:r/>
+    </w:p>
+    <w:p>
+      <w:pPr>
+        <w:pStyle w:val="904"/>
+        <w:numPr>
+          <w:ilvl w:val="1"/>
+          <w:numId w:val="6"/>
+        </w:numPr>
+        <w:spacing w:before="11"/>
+        <w:rPr>
+          <w:rFonts w:ascii="Times New Roman" w:hAnsi="Times New Roman" w:cs="Times New Roman" w:eastAsia="Times New Roman"/>
+          <w:highlight w:val="none"/>
+        </w:rPr>
+      </w:pPr>
+      <w:r>
+        <w:rPr>
+          <w:rFonts w:ascii="Times New Roman" w:hAnsi="Times New Roman" w:cs="Times New Roman" w:eastAsia="Times New Roman"/>
+          <w:highlight w:val="none"/>
+        </w:rPr>
+        <w:t xml:space="preserve">Передумова - </w:t>
+      </w:r>
+      <w:r>
+        <w:rPr>
+          <w:rFonts w:ascii="Times New Roman" w:hAnsi="Times New Roman" w:cs="Times New Roman" w:eastAsia="Times New Roman"/>
+          <w:highlight w:val="none"/>
+        </w:rPr>
+        <w:t xml:space="preserve">Модератор </w:t>
+      </w:r>
+      <w:r/>
+      <w:r>
+        <w:rPr>
+          <w:rFonts w:ascii="Times New Roman" w:hAnsi="Times New Roman" w:cs="Times New Roman" w:eastAsia="Times New Roman"/>
+          <w:highlight w:val="none"/>
+        </w:rPr>
+        <w:t xml:space="preserve"> вирішує проблеми всіх працівників, супроводжує систему, та гарантує н</w:t>
+      </w:r>
+      <w:r>
+        <w:rPr>
+          <w:rFonts w:ascii="Times New Roman" w:hAnsi="Times New Roman" w:cs="Times New Roman" w:eastAsia="Times New Roman"/>
+          <w:highlight w:val="none"/>
+        </w:rPr>
+        <w:t xml:space="preserve">адійність;</w:t>
+      </w:r>
+      <w:r/>
+    </w:p>
+    <w:p>
+      <w:pPr>
+        <w:pStyle w:val="904"/>
+        <w:numPr>
+          <w:ilvl w:val="1"/>
+          <w:numId w:val="6"/>
+        </w:numPr>
+        <w:spacing w:before="11"/>
+        <w:rPr>
+          <w:rFonts w:ascii="Times New Roman" w:hAnsi="Times New Roman" w:cs="Times New Roman" w:eastAsia="Times New Roman"/>
+          <w:highlight w:val="none"/>
+        </w:rPr>
+      </w:pPr>
+      <w:r>
+        <w:rPr>
+          <w:rFonts w:ascii="Times New Roman" w:hAnsi="Times New Roman" w:cs="Times New Roman" w:eastAsia="Times New Roman"/>
+          <w:highlight w:val="none"/>
+        </w:rPr>
+        <w:t xml:space="preserve">Основний потік: </w:t>
+      </w:r>
+      <w:r/>
+    </w:p>
+    <w:p>
+      <w:pPr>
+        <w:pStyle w:val="904"/>
+        <w:numPr>
+          <w:ilvl w:val="2"/>
+          <w:numId w:val="6"/>
+        </w:numPr>
+        <w:spacing w:before="11"/>
+        <w:rPr>
+          <w:rFonts w:ascii="Times New Roman" w:hAnsi="Times New Roman" w:cs="Times New Roman" w:eastAsia="Times New Roman"/>
+          <w:highlight w:val="none"/>
+        </w:rPr>
+      </w:pPr>
+      <w:r>
+        <w:rPr>
+          <w:rFonts w:ascii="Times New Roman" w:hAnsi="Times New Roman" w:cs="Times New Roman" w:eastAsia="Times New Roman"/>
+          <w:highlight w:val="none"/>
+        </w:rPr>
+        <w:t xml:space="preserve">Забезпечує надійність системи, та піклується про працездатність працівників та системи; </w:t>
+      </w:r>
+      <w:r/>
+    </w:p>
+    <w:p>
+      <w:pPr>
+        <w:pStyle w:val="904"/>
+        <w:numPr>
+          <w:ilvl w:val="2"/>
+          <w:numId w:val="6"/>
+        </w:numPr>
+        <w:spacing w:before="11"/>
+        <w:rPr>
+          <w:rFonts w:ascii="Times New Roman" w:hAnsi="Times New Roman" w:cs="Times New Roman" w:eastAsia="Times New Roman"/>
+          <w:highlight w:val="none"/>
+        </w:rPr>
+      </w:pPr>
+      <w:r>
+        <w:rPr>
+          <w:rFonts w:ascii="Times New Roman" w:hAnsi="Times New Roman" w:cs="Times New Roman" w:eastAsia="Times New Roman"/>
+          <w:highlight w:val="none"/>
+        </w:rPr>
+      </w:r>
+      <w:r>
+        <w:rPr>
+          <w:rFonts w:ascii="Times New Roman" w:hAnsi="Times New Roman" w:cs="Times New Roman" w:eastAsia="Times New Roman"/>
+          <w:highlight w:val="none"/>
+        </w:rPr>
+        <w:t xml:space="preserve">Супроводжує систему; </w:t>
+      </w:r>
+      <w:r>
+        <w:rPr>
+          <w:rFonts w:ascii="Times New Roman" w:hAnsi="Times New Roman" w:cs="Times New Roman" w:eastAsia="Times New Roman"/>
+          <w:highlight w:val="none"/>
+        </w:rPr>
+      </w:r>
+      <w:r/>
+    </w:p>
+    <w:p>
+      <w:pPr>
+        <w:pStyle w:val="904"/>
+        <w:numPr>
+          <w:ilvl w:val="2"/>
+          <w:numId w:val="6"/>
+        </w:numPr>
+        <w:spacing w:before="11"/>
+        <w:rPr>
+          <w:rFonts w:ascii="Times New Roman" w:hAnsi="Times New Roman" w:cs="Times New Roman" w:eastAsia="Times New Roman"/>
+          <w:highlight w:val="none"/>
+        </w:rPr>
+      </w:pPr>
+      <w:r>
+        <w:rPr>
+          <w:rFonts w:ascii="Times New Roman" w:hAnsi="Times New Roman" w:cs="Times New Roman" w:eastAsia="Times New Roman"/>
+          <w:highlight w:val="none"/>
+        </w:rPr>
+        <w:t xml:space="preserve">Забезпечує надійність системи, в разі помилок виконується А1; </w:t>
+      </w:r>
+      <w:r/>
+    </w:p>
+    <w:p>
+      <w:pPr>
+        <w:pStyle w:val="904"/>
+        <w:numPr>
+          <w:ilvl w:val="2"/>
+          <w:numId w:val="6"/>
+        </w:numPr>
+        <w:spacing w:before="11"/>
+        <w:rPr>
+          <w:rFonts w:ascii="Times New Roman" w:hAnsi="Times New Roman" w:cs="Times New Roman" w:eastAsia="Times New Roman"/>
+          <w:highlight w:val="none"/>
+        </w:rPr>
+      </w:pPr>
+      <w:r>
+        <w:rPr>
+          <w:rFonts w:ascii="Times New Roman" w:hAnsi="Times New Roman" w:cs="Times New Roman" w:eastAsia="Times New Roman"/>
+          <w:highlight w:val="none"/>
+        </w:rPr>
+      </w:r>
+      <w:r>
+        <w:rPr>
+          <w:rFonts w:ascii="Times New Roman" w:hAnsi="Times New Roman" w:cs="Times New Roman" w:eastAsia="Times New Roman"/>
+          <w:highlight w:val="none"/>
+        </w:rPr>
+        <w:t xml:space="preserve">Забезпечує працездатність працівни</w:t>
+      </w:r>
+      <w:r>
+        <w:rPr>
+          <w:rFonts w:ascii="Times New Roman" w:hAnsi="Times New Roman" w:cs="Times New Roman" w:eastAsia="Times New Roman"/>
+          <w:highlight w:val="none"/>
+        </w:rPr>
+        <w:t xml:space="preserve">ків.</w:t>
+      </w:r>
+      <w:r/>
+    </w:p>
+    <w:p>
+      <w:pPr>
+        <w:pStyle w:val="904"/>
+        <w:numPr>
+          <w:ilvl w:val="1"/>
+          <w:numId w:val="6"/>
+        </w:numPr>
+        <w:spacing w:before="11"/>
+        <w:rPr>
+          <w:rFonts w:ascii="Times New Roman" w:hAnsi="Times New Roman" w:cs="Times New Roman" w:eastAsia="Times New Roman"/>
+          <w:highlight w:val="none"/>
+        </w:rPr>
+      </w:pPr>
+      <w:r>
+        <w:rPr>
+          <w:rFonts w:ascii="Times New Roman" w:hAnsi="Times New Roman" w:cs="Times New Roman" w:eastAsia="Times New Roman"/>
+          <w:highlight w:val="none"/>
+        </w:rPr>
+        <w:t xml:space="preserve">Альтернативні потоки: </w:t>
+        <w:br/>
+        <w:t xml:space="preserve">А1. Надійність системи. В разі помилок, системний адміністратор повинен проаналізувати та знайти помилку і якнайшвидше її виправити.</w:t>
+      </w:r>
+      <w:r/>
+    </w:p>
+    <w:p>
+      <w:pPr>
+        <w:pStyle w:val="904"/>
+        <w:numPr>
+          <w:ilvl w:val="1"/>
+          <w:numId w:val="6"/>
+        </w:numPr>
+        <w:spacing w:before="11"/>
+        <w:rPr>
+          <w:rFonts w:ascii="Times New Roman" w:hAnsi="Times New Roman" w:cs="Times New Roman" w:eastAsia="Times New Roman"/>
+        </w:rPr>
+      </w:pPr>
+      <w:r>
+        <w:rPr>
+          <w:rFonts w:ascii="Times New Roman" w:hAnsi="Times New Roman" w:cs="Times New Roman" w:eastAsia="Times New Roman"/>
+          <w:highlight w:val="none"/>
+        </w:rPr>
+        <w:t xml:space="preserve">Постумова - </w:t>
+      </w:r>
+      <w:r>
+        <w:rPr>
+          <w:rFonts w:ascii="Times New Roman" w:hAnsi="Times New Roman" w:cs="Times New Roman" w:eastAsia="Times New Roman"/>
+          <w:highlight w:val="none"/>
+        </w:rPr>
+        <w:t xml:space="preserve">Модератор </w:t>
+      </w:r>
+      <w:r/>
+      <w:r>
+        <w:rPr>
+          <w:rFonts w:ascii="Times New Roman" w:hAnsi="Times New Roman" w:cs="Times New Roman" w:eastAsia="Times New Roman"/>
+          <w:highlight w:val="none"/>
+        </w:rPr>
+        <w:t xml:space="preserve"> успішно супроводжує систему, та забезпечує її надійніст</w:t>
+      </w:r>
+      <w:r>
+        <w:rPr>
+          <w:rFonts w:ascii="Times New Roman" w:hAnsi="Times New Roman" w:cs="Times New Roman" w:eastAsia="Times New Roman"/>
+          <w:highlight w:val="none"/>
+        </w:rPr>
+        <w:t xml:space="preserve">ь;</w:t>
+      </w:r>
+      <w:r>
+        <w:rPr>
+          <w:rFonts w:ascii="Times New Roman" w:hAnsi="Times New Roman" w:cs="Times New Roman" w:eastAsia="Times New Roman"/>
+          <w:highlight w:val="none"/>
+        </w:rPr>
+      </w:r>
+      <w:r>
+        <w:rPr>
+          <w:rFonts w:ascii="Times New Roman" w:hAnsi="Times New Roman" w:cs="Times New Roman" w:eastAsia="Times New Roman"/>
+          <w:highlight w:val="none"/>
+        </w:rPr>
+      </w:r>
+    </w:p>
+    <w:p>
+      <w:pPr>
+        <w:pStyle w:val="904"/>
+        <w:ind w:left="709" w:firstLine="0"/>
+        <w:spacing w:before="11"/>
+        <w:rPr>
+          <w:rFonts w:ascii="Times New Roman" w:hAnsi="Times New Roman" w:cs="Times New Roman" w:eastAsia="Times New Roman"/>
+        </w:rPr>
+        <w:suppressLineNumbers w:val="0"/>
+      </w:pPr>
+      <w:r>
+        <w:rPr>
+          <w:rFonts w:ascii="Times New Roman" w:hAnsi="Times New Roman" w:cs="Times New Roman" w:eastAsia="Times New Roman"/>
+          <w:highlight w:val="none"/>
+        </w:rPr>
+        <w:t xml:space="preserve">4. </w:t>
+      </w:r>
+      <w:r>
+        <w:rPr>
+          <w:rFonts w:ascii="Times New Roman" w:hAnsi="Times New Roman" w:cs="Times New Roman" w:eastAsia="Times New Roman"/>
+          <w:highlight w:val="none"/>
+        </w:rPr>
+      </w:r>
+      <w:r>
+        <w:rPr>
+          <w:rFonts w:ascii="Times New Roman" w:hAnsi="Times New Roman" w:cs="Times New Roman" w:eastAsia="Times New Roman"/>
+          <w:highlight w:val="none"/>
+        </w:rPr>
+        <w:t xml:space="preserve">Зміна типу валюти;</w:t>
+      </w:r>
+      <w:r>
+        <w:rPr>
+          <w:rFonts w:ascii="Times New Roman" w:hAnsi="Times New Roman" w:cs="Times New Roman" w:eastAsia="Times New Roman"/>
+          <w:highlight w:val="none"/>
+        </w:rPr>
+      </w:r>
+    </w:p>
+    <w:p>
+      <w:pPr>
+        <w:pStyle w:val="904"/>
+        <w:numPr>
+          <w:ilvl w:val="1"/>
+          <w:numId w:val="6"/>
+        </w:numPr>
+        <w:spacing w:before="11"/>
+        <w:rPr>
+          <w:rFonts w:ascii="Times New Roman" w:hAnsi="Times New Roman" w:cs="Times New Roman" w:eastAsia="Times New Roman"/>
+        </w:rPr>
+      </w:pPr>
+      <w:r>
+        <w:rPr>
+          <w:rFonts w:ascii="Times New Roman" w:hAnsi="Times New Roman" w:cs="Times New Roman" w:eastAsia="Times New Roman"/>
+          <w:highlight w:val="none"/>
+        </w:rPr>
+      </w:r>
+      <w:r>
+        <w:rPr>
+          <w:rFonts w:ascii="Times New Roman" w:hAnsi="Times New Roman" w:cs="Times New Roman" w:eastAsia="Times New Roman"/>
+          <w:highlight w:val="none"/>
+        </w:rPr>
+        <w:t xml:space="preserve">Короткий опис – Користувач змінює системний баланс у розмірі ішої валюти;</w:t>
+      </w:r>
+      <w:r>
+        <w:rPr>
+          <w:rFonts w:ascii="Times New Roman" w:hAnsi="Times New Roman" w:cs="Times New Roman" w:eastAsia="Times New Roman"/>
+          <w:highlight w:val="none"/>
+        </w:rPr>
+      </w:r>
+      <w:r>
+        <w:rPr>
+          <w:rFonts w:ascii="Times New Roman" w:hAnsi="Times New Roman" w:cs="Times New Roman" w:eastAsia="Times New Roman"/>
+          <w:highlight w:val="none"/>
+        </w:rPr>
+      </w:r>
+    </w:p>
+    <w:p>
+      <w:pPr>
+        <w:pStyle w:val="904"/>
+        <w:numPr>
+          <w:ilvl w:val="1"/>
+          <w:numId w:val="6"/>
+        </w:numPr>
+        <w:spacing w:before="11"/>
+        <w:rPr>
+          <w:rFonts w:ascii="Times New Roman" w:hAnsi="Times New Roman" w:cs="Times New Roman" w:eastAsia="Times New Roman"/>
+        </w:rPr>
+      </w:pPr>
+      <w:r>
+        <w:rPr>
+          <w:rFonts w:ascii="Times New Roman" w:hAnsi="Times New Roman" w:cs="Times New Roman" w:eastAsia="Times New Roman"/>
+          <w:highlight w:val="none"/>
+        </w:rPr>
+        <w:t xml:space="preserve">Суб’єкт - Користувач;</w:t>
+      </w:r>
+      <w:r>
+        <w:rPr>
+          <w:rFonts w:ascii="Times New Roman" w:hAnsi="Times New Roman" w:cs="Times New Roman" w:eastAsia="Times New Roman"/>
+          <w:highlight w:val="none"/>
+        </w:rPr>
+      </w:r>
+    </w:p>
+    <w:p>
+      <w:pPr>
+        <w:pStyle w:val="904"/>
+        <w:numPr>
+          <w:ilvl w:val="1"/>
+          <w:numId w:val="6"/>
+        </w:numPr>
+        <w:spacing w:before="11"/>
+        <w:rPr>
+          <w:rFonts w:ascii="Times New Roman" w:hAnsi="Times New Roman" w:cs="Times New Roman" w:eastAsia="Times New Roman"/>
+        </w:rPr>
+      </w:pPr>
+      <w:r>
+        <w:rPr>
+          <w:rFonts w:ascii="Times New Roman" w:hAnsi="Times New Roman" w:cs="Times New Roman" w:eastAsia="Times New Roman"/>
+          <w:highlight w:val="none"/>
+        </w:rPr>
+        <w:t xml:space="preserve">Передумова – користувач хоче змінити тип валюти , наприклад для оплати за кородоном;</w:t>
+      </w:r>
+      <w:r>
+        <w:rPr>
+          <w:rFonts w:ascii="Times New Roman" w:hAnsi="Times New Roman" w:cs="Times New Roman" w:eastAsia="Times New Roman"/>
+          <w:highlight w:val="none"/>
+        </w:rPr>
+      </w:r>
+    </w:p>
+    <w:p>
+      <w:pPr>
+        <w:pStyle w:val="904"/>
+        <w:numPr>
+          <w:ilvl w:val="1"/>
+          <w:numId w:val="6"/>
+        </w:numPr>
+        <w:spacing w:before="11"/>
+        <w:rPr>
+          <w:rFonts w:ascii="Times New Roman" w:hAnsi="Times New Roman" w:cs="Times New Roman" w:eastAsia="Times New Roman"/>
+        </w:rPr>
+      </w:pPr>
+      <w:r>
+        <w:rPr>
+          <w:rFonts w:ascii="Times New Roman" w:hAnsi="Times New Roman" w:cs="Times New Roman" w:eastAsia="Times New Roman"/>
+          <w:highlight w:val="none"/>
+        </w:rPr>
+        <w:t xml:space="preserve">Основний потік:</w:t>
+      </w:r>
+      <w:r>
+        <w:rPr>
+          <w:rFonts w:ascii="Times New Roman" w:hAnsi="Times New Roman" w:cs="Times New Roman" w:eastAsia="Times New Roman"/>
+          <w:highlight w:val="none"/>
+        </w:rPr>
+      </w:r>
+    </w:p>
+    <w:p>
+      <w:pPr>
+        <w:pStyle w:val="904"/>
+        <w:numPr>
+          <w:ilvl w:val="2"/>
+          <w:numId w:val="6"/>
+        </w:numPr>
+        <w:spacing w:before="11"/>
+        <w:rPr>
+          <w:rFonts w:ascii="Times New Roman" w:hAnsi="Times New Roman" w:cs="Times New Roman" w:eastAsia="Times New Roman"/>
+        </w:rPr>
+      </w:pPr>
+      <w:r>
+        <w:rPr>
+          <w:rFonts w:ascii="Times New Roman" w:hAnsi="Times New Roman" w:cs="Times New Roman" w:eastAsia="Times New Roman"/>
+          <w:highlight w:val="none"/>
+        </w:rPr>
+        <w:t xml:space="preserve">Користувач переходить на сторінку застосунку ”Налаштування”</w:t>
+      </w:r>
+      <w:r>
+        <w:rPr>
+          <w:rFonts w:ascii="Times New Roman" w:hAnsi="Times New Roman" w:cs="Times New Roman" w:eastAsia="Times New Roman"/>
+          <w:highlight w:val="none"/>
+        </w:rPr>
+      </w:r>
+    </w:p>
+    <w:p>
+      <w:pPr>
+        <w:pStyle w:val="904"/>
+        <w:numPr>
+          <w:ilvl w:val="2"/>
+          <w:numId w:val="6"/>
+        </w:numPr>
+        <w:spacing w:before="11"/>
+        <w:rPr>
+          <w:rFonts w:ascii="Times New Roman" w:hAnsi="Times New Roman" w:cs="Times New Roman" w:eastAsia="Times New Roman"/>
+        </w:rPr>
+      </w:pPr>
+      <w:r>
+        <w:rPr>
+          <w:rFonts w:ascii="Times New Roman" w:hAnsi="Times New Roman" w:cs="Times New Roman" w:eastAsia="Times New Roman"/>
+          <w:highlight w:val="none"/>
+        </w:rPr>
+        <w:t xml:space="preserve">Змінює тип валюти на один із доступних системі Виконується А1;</w:t>
+      </w:r>
+      <w:r>
+        <w:rPr>
+          <w:rFonts w:ascii="Times New Roman" w:hAnsi="Times New Roman" w:cs="Times New Roman" w:eastAsia="Times New Roman"/>
+          <w:highlight w:val="none"/>
+        </w:rPr>
+      </w:r>
+    </w:p>
+    <w:p>
+      <w:pPr>
+        <w:pStyle w:val="904"/>
+        <w:numPr>
+          <w:ilvl w:val="2"/>
+          <w:numId w:val="6"/>
+        </w:numPr>
+        <w:spacing w:before="11"/>
+        <w:rPr>
+          <w:rFonts w:ascii="Times New Roman" w:hAnsi="Times New Roman" w:cs="Times New Roman" w:eastAsia="Times New Roman"/>
+        </w:rPr>
+      </w:pPr>
+      <w:r>
+        <w:rPr>
+          <w:rFonts w:ascii="Times New Roman" w:hAnsi="Times New Roman" w:cs="Times New Roman" w:eastAsia="Times New Roman"/>
+          <w:highlight w:val="none"/>
+        </w:rPr>
+      </w:r>
+      <w:r>
+        <w:rPr>
+          <w:rFonts w:ascii="Times New Roman" w:hAnsi="Times New Roman" w:cs="Times New Roman" w:eastAsia="Times New Roman"/>
+          <w:highlight w:val="none"/>
+        </w:rPr>
+        <w:t xml:space="preserve">Альтернативні потоки: </w:t>
+        <w:br/>
+        <w:t xml:space="preserve">А1. Зміна інтерфейсу на ішну валюту, змога перерказів за кордон , подвійна конвертація валюти.</w:t>
+      </w:r>
+      <w:r>
+        <w:rPr>
+          <w:rFonts w:ascii="Times New Roman" w:hAnsi="Times New Roman" w:cs="Times New Roman" w:eastAsia="Times New Roman"/>
+          <w:highlight w:val="none"/>
+        </w:rPr>
+      </w:r>
+      <w:r>
+        <w:rPr>
+          <w:rFonts w:ascii="Times New Roman" w:hAnsi="Times New Roman" w:cs="Times New Roman" w:eastAsia="Times New Roman"/>
+          <w:highlight w:val="none"/>
+        </w:rPr>
+      </w:r>
+    </w:p>
+    <w:p>
+      <w:pPr>
+        <w:pStyle w:val="904"/>
+        <w:numPr>
+          <w:ilvl w:val="1"/>
+          <w:numId w:val="6"/>
+        </w:numPr>
+        <w:spacing w:before="11"/>
+        <w:rPr>
+          <w:rFonts w:ascii="Times New Roman" w:hAnsi="Times New Roman" w:cs="Times New Roman" w:eastAsia="Times New Roman"/>
+          <w:highlight w:val="none"/>
+        </w:rPr>
+      </w:pPr>
+      <w:r>
+        <w:rPr>
+          <w:rFonts w:ascii="Times New Roman" w:hAnsi="Times New Roman" w:cs="Times New Roman" w:eastAsia="Times New Roman"/>
+          <w:highlight w:val="none"/>
+        </w:rPr>
+      </w:r>
+      <w:r>
+        <w:rPr>
+          <w:rFonts w:ascii="Times New Roman" w:hAnsi="Times New Roman" w:cs="Times New Roman" w:eastAsia="Times New Roman"/>
+          <w:highlight w:val="none"/>
+        </w:rPr>
+        <w:t xml:space="preserve">Постумова – Користувач змінив тип валюти</w:t>
+      </w:r>
+      <w:r>
+        <w:rPr>
+          <w:rFonts w:ascii="Times New Roman" w:hAnsi="Times New Roman" w:cs="Times New Roman" w:eastAsia="Times New Roman"/>
+          <w:highlight w:val="none"/>
+        </w:rPr>
+        <w:t xml:space="preserve">;</w:t>
+      </w:r>
+      <w:r>
+        <w:rPr>
+          <w:rFonts w:ascii="Times New Roman" w:hAnsi="Times New Roman" w:cs="Times New Roman" w:eastAsia="Times New Roman"/>
+          <w:highlight w:val="none"/>
+        </w:rPr>
+      </w:r>
+      <w:r/>
+    </w:p>
+    <w:p>
+      <w:pPr>
+        <w:pStyle w:val="904"/>
+        <w:ind w:left="709" w:firstLine="0"/>
+        <w:spacing w:before="11"/>
+        <w:rPr>
+          <w:rFonts w:ascii="Times New Roman" w:hAnsi="Times New Roman" w:cs="Times New Roman" w:eastAsia="Times New Roman"/>
+          <w:highlight w:val="none"/>
+        </w:rPr>
+        <w:suppressLineNumbers w:val="0"/>
+      </w:pPr>
+      <w:r>
+        <w:rPr>
+          <w:rFonts w:ascii="Times New Roman" w:hAnsi="Times New Roman" w:cs="Times New Roman" w:eastAsia="Times New Roman"/>
+          <w:highlight w:val="none"/>
+        </w:rPr>
+        <w:t xml:space="preserve">5. </w:t>
+      </w:r>
+      <w:r>
+        <w:rPr>
+          <w:rFonts w:ascii="Times New Roman" w:hAnsi="Times New Roman" w:cs="Times New Roman" w:eastAsia="Times New Roman"/>
+          <w:highlight w:val="none"/>
+        </w:rPr>
+        <w:t xml:space="preserve">Надання </w:t>
+      </w:r>
+      <w:r>
+        <w:rPr>
+          <w:rFonts w:ascii="Times New Roman" w:hAnsi="Times New Roman" w:cs="Times New Roman" w:eastAsia="Times New Roman"/>
+          <w:highlight w:val="none"/>
+        </w:rPr>
+        <w:t xml:space="preserve">статистики: </w:t>
+      </w:r>
+      <w:r/>
+    </w:p>
+    <w:p>
+      <w:pPr>
+        <w:pStyle w:val="904"/>
+        <w:numPr>
+          <w:ilvl w:val="1"/>
+          <w:numId w:val="6"/>
+        </w:numPr>
+        <w:spacing w:before="11"/>
+        <w:rPr>
+          <w:rFonts w:ascii="Times New Roman" w:hAnsi="Times New Roman" w:cs="Times New Roman" w:eastAsia="Times New Roman"/>
+          <w:highlight w:val="none"/>
+        </w:rPr>
+      </w:pPr>
+      <w:r>
+        <w:rPr>
+          <w:rFonts w:ascii="Times New Roman" w:hAnsi="Times New Roman" w:cs="Times New Roman" w:eastAsia="Times New Roman"/>
+          <w:highlight w:val="none"/>
+        </w:rPr>
+        <w:t xml:space="preserve">Короткий опис - </w:t>
+      </w:r>
+      <w:r>
+        <w:rPr>
+          <w:rFonts w:ascii="Times New Roman" w:hAnsi="Times New Roman" w:cs="Times New Roman" w:eastAsia="Times New Roman"/>
+          <w:highlight w:val="none"/>
+        </w:rPr>
+        <w:t xml:space="preserve">Система </w:t>
+      </w:r>
+      <w:r/>
+      <w:r>
+        <w:rPr>
+          <w:rFonts w:ascii="Times New Roman" w:hAnsi="Times New Roman" w:cs="Times New Roman" w:eastAsia="Times New Roman"/>
+          <w:highlight w:val="none"/>
+        </w:rPr>
+        <w:t xml:space="preserve">має змогу переглядати кількість замовлень на всю продукцію магазину, та надає статистику для формування звіту бухгалтеру;</w:t>
+      </w:r>
+      <w:r/>
+    </w:p>
+    <w:p>
+      <w:pPr>
+        <w:pStyle w:val="904"/>
+        <w:numPr>
+          <w:ilvl w:val="1"/>
+          <w:numId w:val="6"/>
+        </w:numPr>
+        <w:spacing w:before="11"/>
+        <w:rPr>
+          <w:rFonts w:ascii="Times New Roman" w:hAnsi="Times New Roman" w:cs="Times New Roman" w:eastAsia="Times New Roman"/>
+          <w:highlight w:val="none"/>
+        </w:rPr>
+      </w:pPr>
+      <w:r>
+        <w:rPr>
+          <w:rFonts w:ascii="Times New Roman" w:hAnsi="Times New Roman" w:cs="Times New Roman" w:eastAsia="Times New Roman"/>
+          <w:highlight w:val="none"/>
+        </w:rPr>
+        <w:t xml:space="preserve">Суб’єкт - Система;</w:t>
+      </w:r>
+      <w:r/>
+    </w:p>
+    <w:p>
+      <w:pPr>
+        <w:pStyle w:val="904"/>
+        <w:numPr>
+          <w:ilvl w:val="1"/>
+          <w:numId w:val="6"/>
+        </w:numPr>
+        <w:spacing w:before="11"/>
+        <w:rPr>
+          <w:rFonts w:ascii="Times New Roman" w:hAnsi="Times New Roman" w:cs="Times New Roman" w:eastAsia="Times New Roman"/>
+          <w:highlight w:val="none"/>
+        </w:rPr>
+      </w:pPr>
+      <w:r>
+        <w:rPr>
+          <w:rFonts w:ascii="Times New Roman" w:hAnsi="Times New Roman" w:cs="Times New Roman" w:eastAsia="Times New Roman"/>
+          <w:highlight w:val="none"/>
+        </w:rPr>
+        <w:t xml:space="preserve">Передумова - Система повинна зробити аналітику замовлень маг</w:t>
+      </w:r>
+      <w:r>
+        <w:rPr>
+          <w:rFonts w:ascii="Times New Roman" w:hAnsi="Times New Roman" w:cs="Times New Roman" w:eastAsia="Times New Roman"/>
+          <w:highlight w:val="none"/>
+        </w:rPr>
+        <w:t xml:space="preserve">азину, та передати інформацію бухгалтеру;</w:t>
+      </w:r>
+      <w:r/>
+    </w:p>
+    <w:p>
+      <w:pPr>
+        <w:pStyle w:val="904"/>
+        <w:numPr>
+          <w:ilvl w:val="1"/>
+          <w:numId w:val="6"/>
+        </w:numPr>
+        <w:spacing w:before="11"/>
+        <w:rPr>
+          <w:rFonts w:ascii="Times New Roman" w:hAnsi="Times New Roman" w:cs="Times New Roman" w:eastAsia="Times New Roman"/>
+          <w:highlight w:val="none"/>
+        </w:rPr>
+      </w:pPr>
+      <w:r>
+        <w:rPr>
+          <w:rFonts w:ascii="Times New Roman" w:hAnsi="Times New Roman" w:cs="Times New Roman" w:eastAsia="Times New Roman"/>
+          <w:highlight w:val="none"/>
+        </w:rPr>
+        <w:t xml:space="preserve">Основний потік:</w:t>
+      </w:r>
+      <w:r/>
+    </w:p>
+    <w:p>
+      <w:pPr>
+        <w:pStyle w:val="904"/>
+        <w:numPr>
+          <w:ilvl w:val="2"/>
+          <w:numId w:val="6"/>
+        </w:numPr>
+        <w:spacing w:before="11"/>
+        <w:rPr>
+          <w:rFonts w:ascii="Times New Roman" w:hAnsi="Times New Roman" w:cs="Times New Roman" w:eastAsia="Times New Roman"/>
+          <w:highlight w:val="none"/>
+        </w:rPr>
+      </w:pPr>
+      <w:r>
+        <w:rPr>
+          <w:rFonts w:ascii="Times New Roman" w:hAnsi="Times New Roman" w:cs="Times New Roman" w:eastAsia="Times New Roman"/>
+          <w:highlight w:val="none"/>
+        </w:rPr>
+      </w:r>
+      <w:r>
+        <w:rPr>
+          <w:rFonts w:ascii="Times New Roman" w:hAnsi="Times New Roman" w:cs="Times New Roman" w:eastAsia="Times New Roman"/>
+          <w:highlight w:val="none"/>
+        </w:rPr>
+        <w:t xml:space="preserve">Система </w:t>
+      </w:r>
+      <w:r/>
+      <w:r>
+        <w:rPr>
+          <w:rFonts w:ascii="Times New Roman" w:hAnsi="Times New Roman" w:cs="Times New Roman" w:eastAsia="Times New Roman"/>
+          <w:highlight w:val="none"/>
+        </w:rPr>
+        <w:t xml:space="preserve">переглядає потрібну інформацію в БД: </w:t>
+      </w:r>
+      <w:r/>
+    </w:p>
+    <w:p>
+      <w:pPr>
+        <w:pStyle w:val="904"/>
+        <w:numPr>
+          <w:ilvl w:val="3"/>
+          <w:numId w:val="6"/>
+        </w:numPr>
+        <w:spacing w:before="11"/>
+        <w:rPr>
+          <w:rFonts w:ascii="Times New Roman" w:hAnsi="Times New Roman" w:cs="Times New Roman" w:eastAsia="Times New Roman"/>
+          <w:highlight w:val="none"/>
+        </w:rPr>
+      </w:pPr>
+      <w:r>
+        <w:rPr>
+          <w:rFonts w:ascii="Times New Roman" w:hAnsi="Times New Roman" w:cs="Times New Roman" w:eastAsia="Times New Roman"/>
+          <w:highlight w:val="none"/>
+        </w:rPr>
+        <w:t xml:space="preserve"> разі недостовірних даних або їх втрати виконується А1.</w:t>
+      </w:r>
+      <w:r/>
+    </w:p>
+    <w:p>
+      <w:pPr>
+        <w:pStyle w:val="904"/>
+        <w:numPr>
+          <w:ilvl w:val="2"/>
+          <w:numId w:val="6"/>
+        </w:numPr>
+        <w:spacing w:before="11"/>
+        <w:rPr>
+          <w:rFonts w:ascii="Times New Roman" w:hAnsi="Times New Roman" w:cs="Times New Roman" w:eastAsia="Times New Roman"/>
+          <w:highlight w:val="none"/>
+        </w:rPr>
+      </w:pPr>
+      <w:r>
+        <w:rPr>
+          <w:rFonts w:ascii="Times New Roman" w:hAnsi="Times New Roman" w:cs="Times New Roman" w:eastAsia="Times New Roman"/>
+          <w:highlight w:val="none"/>
+        </w:rPr>
+        <w:t xml:space="preserve">Менеджер формує звіт: </w:t>
+      </w:r>
+      <w:r/>
+    </w:p>
+    <w:p>
+      <w:pPr>
+        <w:pStyle w:val="904"/>
+        <w:numPr>
+          <w:ilvl w:val="2"/>
+          <w:numId w:val="6"/>
+        </w:numPr>
+        <w:spacing w:before="11"/>
+        <w:rPr>
+          <w:rFonts w:ascii="Times New Roman" w:hAnsi="Times New Roman" w:cs="Times New Roman" w:eastAsia="Times New Roman"/>
+          <w:highlight w:val="none"/>
+        </w:rPr>
+      </w:pPr>
+      <w:r>
+        <w:rPr>
+          <w:rFonts w:ascii="Times New Roman" w:hAnsi="Times New Roman" w:cs="Times New Roman" w:eastAsia="Times New Roman"/>
+          <w:highlight w:val="none"/>
+        </w:rPr>
+        <w:t xml:space="preserve">Альтернативні потоки: </w:t>
+        <w:br/>
+        <w:t xml:space="preserve">А1. Недостовірні дані або втрата</w:t>
+      </w:r>
+      <w:r>
+        <w:rPr>
+          <w:rFonts w:ascii="Times New Roman" w:hAnsi="Times New Roman" w:cs="Times New Roman" w:eastAsia="Times New Roman"/>
+          <w:highlight w:val="none"/>
+        </w:rPr>
+        <w:t xml:space="preserve">. Інформація передається системному адміністратору який вирішує проблему. </w:t>
+      </w:r>
+      <w:r/>
+    </w:p>
+    <w:p>
+      <w:pPr>
+        <w:pStyle w:val="904"/>
+        <w:numPr>
+          <w:ilvl w:val="2"/>
+          <w:numId w:val="6"/>
+        </w:numPr>
+        <w:spacing w:before="11"/>
+        <w:rPr>
+          <w:rFonts w:ascii="Times New Roman" w:hAnsi="Times New Roman" w:cs="Times New Roman" w:eastAsia="Times New Roman"/>
+        </w:rPr>
+      </w:pPr>
+      <w:r>
+        <w:rPr>
+          <w:rFonts w:ascii="Times New Roman" w:hAnsi="Times New Roman" w:cs="Times New Roman" w:eastAsia="Times New Roman"/>
+          <w:highlight w:val="none"/>
+        </w:rPr>
+        <w:t xml:space="preserve">Постумова - </w:t>
+      </w:r>
+      <w:r>
+        <w:rPr>
+          <w:rFonts w:ascii="Times New Roman" w:hAnsi="Times New Roman" w:cs="Times New Roman" w:eastAsia="Times New Roman"/>
+          <w:highlight w:val="none"/>
+        </w:rPr>
+        <w:t xml:space="preserve">Система </w:t>
+      </w:r>
+      <w:r/>
+      <w:r>
+        <w:rPr>
+          <w:rFonts w:ascii="Times New Roman" w:hAnsi="Times New Roman" w:cs="Times New Roman" w:eastAsia="Times New Roman"/>
+          <w:highlight w:val="none"/>
+        </w:rPr>
+        <w:t xml:space="preserve">надає інформацію бухгалтеру, який формує звіт;</w:t>
+      </w:r>
+      <w:r>
+        <w:rPr>
+          <w:rFonts w:ascii="Times New Roman" w:hAnsi="Times New Roman" w:cs="Times New Roman" w:eastAsia="Times New Roman"/>
+          <w:highlight w:val="none"/>
+        </w:rPr>
+      </w:r>
+      <w:r>
+        <w:rPr>
+          <w:rFonts w:ascii="Times New Roman" w:hAnsi="Times New Roman" w:cs="Times New Roman" w:eastAsia="Times New Roman"/>
+          <w:highlight w:val="none"/>
+        </w:rPr>
+      </w:r>
     </w:p>
     <w:p>
       <w:pPr>
@@ -3329,18 +4961,18 @@
           <w:ilvl w:val="0"/>
           <w:numId w:val="6"/>
         </w:numPr>
+        <w:ind w:left="927"/>
         <w:spacing w:before="11"/>
         <w:rPr>
           <w:rFonts w:ascii="Times New Roman" w:hAnsi="Times New Roman" w:cs="Times New Roman" w:eastAsia="Times New Roman"/>
-          <w:b w:val="0"/>
+          <w:highlight w:val="none"/>
+        </w:rPr>
+        <w:suppressLineNumbers w:val="0"/>
+      </w:pPr>
+      <w:r>
+        <w:rPr>
+          <w:rFonts w:ascii="Times New Roman" w:hAnsi="Times New Roman" w:cs="Times New Roman" w:eastAsia="Times New Roman"/>
           <w:sz w:val="28"/>
-          <w:highlight w:val="none"/>
-        </w:rPr>
-      </w:pPr>
-      <w:r>
-        <w:rPr>
-          <w:rFonts w:ascii="Times New Roman" w:hAnsi="Times New Roman" w:cs="Times New Roman" w:eastAsia="Times New Roman"/>
-          <w:highlight w:val="none"/>
         </w:rPr>
       </w:r>
       <w:r>
@@ -3540,6 +5172,7 @@
           <w:ilvl w:val="0"/>
           <w:numId w:val="6"/>
         </w:numPr>
+        <w:ind w:left="927"/>
         <w:jc w:val="left"/>
         <w:spacing w:before="11"/>
         <w:rPr>
@@ -3548,6 +5181,7 @@
           <w:sz w:val="28"/>
           <w:highlight w:val="none"/>
         </w:rPr>
+        <w:suppressLineNumbers w:val="0"/>
       </w:pPr>
       <w:r>
         <w:rPr>
@@ -3735,6 +5369,7 @@
           <w:ilvl w:val="0"/>
           <w:numId w:val="6"/>
         </w:numPr>
+        <w:ind w:left="927"/>
         <w:jc w:val="left"/>
         <w:spacing w:before="11"/>
         <w:rPr>
@@ -3743,6 +5378,7 @@
           <w:sz w:val="28"/>
           <w:highlight w:val="none"/>
         </w:rPr>
+        <w:suppressLineNumbers w:val="0"/>
       </w:pPr>
       <w:r>
         <w:rPr>
@@ -3931,6 +5567,7 @@
           <w:ilvl w:val="0"/>
           <w:numId w:val="6"/>
         </w:numPr>
+        <w:ind w:left="927"/>
         <w:jc w:val="left"/>
         <w:spacing w:before="11"/>
         <w:rPr>
@@ -3939,6 +5576,7 @@
           <w:sz w:val="28"/>
           <w:highlight w:val="none"/>
         </w:rPr>
+        <w:suppressLineNumbers w:val="0"/>
       </w:pPr>
       <w:r>
         <w:rPr>
@@ -4095,6 +5733,7 @@
           <w:ilvl w:val="0"/>
           <w:numId w:val="6"/>
         </w:numPr>
+        <w:ind w:left="927"/>
         <w:spacing w:before="11"/>
         <w:rPr>
           <w:rFonts w:ascii="Times New Roman" w:hAnsi="Times New Roman" w:cs="Times New Roman" w:eastAsia="Times New Roman"/>
@@ -4102,6 +5741,7 @@
           <w:sz w:val="28"/>
           <w:highlight w:val="none"/>
         </w:rPr>
+        <w:suppressLineNumbers w:val="0"/>
       </w:pPr>
       <w:r>
         <w:rPr>
@@ -4277,6 +5917,7 @@
           <w:ilvl w:val="0"/>
           <w:numId w:val="6"/>
         </w:numPr>
+        <w:ind w:left="927"/>
         <w:spacing w:before="11"/>
         <w:rPr>
           <w:rFonts w:ascii="Times New Roman" w:hAnsi="Times New Roman" w:cs="Times New Roman" w:eastAsia="Times New Roman"/>
@@ -4284,6 +5925,7 @@
           <w:sz w:val="28"/>
           <w:highlight w:val="none"/>
         </w:rPr>
+        <w:suppressLineNumbers w:val="0"/>
       </w:pPr>
       <w:r>
         <w:rPr>
@@ -4575,8 +6217,9 @@
           <w:sz w:val="28"/>
           <w:highlight w:val="none"/>
         </w:rPr>
-      </w:r>
-      <w:r/>
+        <w:br/>
+        <w:br/>
+      </w:r>
       <w:r>
         <w:rPr>
           <w:rFonts w:ascii="Times New Roman" w:hAnsi="Times New Roman" w:cs="Times New Roman" w:eastAsia="Times New Roman"/>
@@ -4584,17 +6227,8 @@
           <w:sz w:val="28"/>
           <w:highlight w:val="none"/>
         </w:rPr>
-        <w:br/>
-        <w:br/>
-      </w:r>
-      <w:r>
-        <w:rPr>
-          <w:rFonts w:ascii="Times New Roman" w:hAnsi="Times New Roman" w:cs="Times New Roman" w:eastAsia="Times New Roman"/>
-          <w:color w:val="000000"/>
-          <w:sz w:val="28"/>
-          <w:highlight w:val="none"/>
-        </w:rPr>
-      </w:r>
+      </w:r>
+      <w:r/>
     </w:p>
     <w:p>
       <w:pPr>
@@ -4603,10 +6237,12 @@
           <w:ilvl w:val="0"/>
           <w:numId w:val="6"/>
         </w:numPr>
+        <w:ind w:left="927"/>
         <w:spacing w:before="11"/>
         <w:rPr>
           <w:rFonts w:ascii="Times New Roman" w:hAnsi="Times New Roman" w:cs="Times New Roman" w:eastAsia="Times New Roman"/>
         </w:rPr>
+        <w:suppressLineNumbers w:val="0"/>
       </w:pPr>
       <w:r>
         <w:rPr>
@@ -4639,7 +6275,6 @@
           <w:rFonts w:ascii="Times New Roman" w:hAnsi="Times New Roman" w:cs="Times New Roman" w:eastAsia="Times New Roman"/>
         </w:rPr>
       </w:r>
-      <w:bookmarkStart w:id="6" w:name="_Toc6"/>
       <w:r>
         <w:rPr>
           <w:rFonts w:ascii="Times New Roman" w:hAnsi="Times New Roman" w:cs="Times New Roman" w:eastAsia="Times New Roman"/>
@@ -4778,12 +6413,7 @@
           <w:highlight w:val="none"/>
         </w:rPr>
       </w:r>
-      <w:r>
-        <w:rPr>
-          <w:rFonts w:ascii="Times New Roman" w:hAnsi="Times New Roman" w:cs="Times New Roman" w:eastAsia="Times New Roman"/>
-          <w:highlight w:val="none"/>
-        </w:rPr>
-      </w:r>
+      <w:r/>
     </w:p>
     <w:sectPr>
       <w:footnotePr/>
@@ -5115,7 +6745,7 @@
       <w:lvlText w:val="%1."/>
       <w:lvlJc w:val="left"/>
       <w:pPr>
-        <w:ind w:left="709" w:hanging="360"/>
+        <w:ind w:left="1418" w:hanging="360"/>
       </w:pPr>
       <w:rPr>
         <w:b/>
@@ -5130,7 +6760,7 @@
       <w:lvlText w:val="%1.%2."/>
       <w:lvlJc w:val="left"/>
       <w:pPr>
-        <w:ind w:left="1141" w:hanging="432"/>
+        <w:ind w:left="1850" w:hanging="432"/>
       </w:pPr>
       <w:rPr>
         <w:b w:val="0"/>
@@ -5144,7 +6774,7 @@
       <w:lvlText w:val="%1.%2.%3."/>
       <w:lvlJc w:val="left"/>
       <w:pPr>
-        <w:ind w:left="1573" w:hanging="504"/>
+        <w:ind w:left="2282" w:hanging="504"/>
       </w:pPr>
       <w:rPr>
         <w:b w:val="0"/>
@@ -5159,7 +6789,7 @@
       <w:lvlText w:val="%1.%2.%3.%4."/>
       <w:lvlJc w:val="left"/>
       <w:pPr>
-        <w:ind w:left="2077" w:hanging="648"/>
+        <w:ind w:left="2786" w:hanging="648"/>
       </w:pPr>
     </w:lvl>
     <w:lvl w:ilvl="4">
@@ -5170,7 +6800,7 @@
       <w:lvlText w:val="%1.%2.%3.%4.%5."/>
       <w:lvlJc w:val="left"/>
       <w:pPr>
-        <w:ind w:left="2581" w:hanging="792"/>
+        <w:ind w:left="3290" w:hanging="792"/>
       </w:pPr>
     </w:lvl>
     <w:lvl w:ilvl="5">
@@ -5181,7 +6811,7 @@
       <w:lvlText w:val="%1.%2.%3.%4.%5.%6."/>
       <w:lvlJc w:val="left"/>
       <w:pPr>
-        <w:ind w:left="3085" w:hanging="936"/>
+        <w:ind w:left="3794" w:hanging="936"/>
       </w:pPr>
     </w:lvl>
     <w:lvl w:ilvl="6">
@@ -5192,7 +6822,7 @@
       <w:lvlText w:val="%1.%2.%3.%4.%5.%6.%7."/>
       <w:lvlJc w:val="left"/>
       <w:pPr>
-        <w:ind w:left="3589" w:hanging="1080"/>
+        <w:ind w:left="4298" w:hanging="1080"/>
       </w:pPr>
     </w:lvl>
     <w:lvl w:ilvl="7">
@@ -5203,7 +6833,7 @@
       <w:lvlText w:val="%1.%2.%3.%4.%5.%6.%7.%8."/>
       <w:lvlJc w:val="left"/>
       <w:pPr>
-        <w:ind w:left="4093" w:hanging="1224"/>
+        <w:ind w:left="4802" w:hanging="1224"/>
       </w:pPr>
     </w:lvl>
     <w:lvl w:ilvl="8">
@@ -5214,7 +6844,7 @@
       <w:lvlText w:val="%1.%2.%3.%4.%5.%6.%7.%8.%9."/>
       <w:lvlJc w:val="left"/>
       <w:pPr>
-        <w:ind w:left="4669" w:hanging="1440"/>
+        <w:ind w:left="5378" w:hanging="1440"/>
       </w:pPr>
     </w:lvl>
   </w:abstractNum>
@@ -9894,6 +11524,1362 @@
       <w:lvlJc w:val="left"/>
       <w:pPr>
         <w:ind w:left="4669" w:hanging="1440"/>
+      </w:pPr>
+    </w:lvl>
+  </w:abstractNum>
+  <w:abstractNum w:abstractNumId="46">
+    <w:multiLevelType w:val="hybridMultilevel"/>
+    <w:lvl w:ilvl="0">
+      <w:start w:val="1"/>
+      <w:numFmt w:val="decimal"/>
+      <w:isLgl w:val="false"/>
+      <w:suff w:val="tab"/>
+      <w:lvlText w:val="%1."/>
+      <w:lvlJc w:val="left"/>
+      <w:pPr>
+        <w:ind w:left="1418" w:hanging="360"/>
+      </w:pPr>
+      <w:rPr>
+        <w:b/>
+        <w:sz w:val="28"/>
+      </w:rPr>
+    </w:lvl>
+    <w:lvl w:ilvl="1">
+      <w:start w:val="1"/>
+      <w:numFmt w:val="decimal"/>
+      <w:isLgl w:val="false"/>
+      <w:suff w:val="tab"/>
+      <w:lvlText w:val="%1.%2."/>
+      <w:lvlJc w:val="left"/>
+      <w:pPr>
+        <w:ind w:left="1850" w:hanging="432"/>
+      </w:pPr>
+      <w:rPr>
+        <w:b w:val="0"/>
+      </w:rPr>
+    </w:lvl>
+    <w:lvl w:ilvl="2">
+      <w:start w:val="1"/>
+      <w:numFmt w:val="decimal"/>
+      <w:isLgl w:val="false"/>
+      <w:suff w:val="tab"/>
+      <w:lvlText w:val="%1.%2.%3."/>
+      <w:lvlJc w:val="left"/>
+      <w:pPr>
+        <w:ind w:left="2282" w:hanging="504"/>
+      </w:pPr>
+      <w:rPr>
+        <w:b w:val="0"/>
+        <w:color w:val="000000" w:themeColor="text1"/>
+      </w:rPr>
+    </w:lvl>
+    <w:lvl w:ilvl="3">
+      <w:start w:val="1"/>
+      <w:numFmt w:val="decimal"/>
+      <w:isLgl w:val="false"/>
+      <w:suff w:val="tab"/>
+      <w:lvlText w:val="%1.%2.%3.%4."/>
+      <w:lvlJc w:val="left"/>
+      <w:pPr>
+        <w:ind w:left="2786" w:hanging="648"/>
+      </w:pPr>
+    </w:lvl>
+    <w:lvl w:ilvl="4">
+      <w:start w:val="1"/>
+      <w:numFmt w:val="decimal"/>
+      <w:isLgl w:val="false"/>
+      <w:suff w:val="tab"/>
+      <w:lvlText w:val="%1.%2.%3.%4.%5."/>
+      <w:lvlJc w:val="left"/>
+      <w:pPr>
+        <w:ind w:left="3290" w:hanging="792"/>
+      </w:pPr>
+    </w:lvl>
+    <w:lvl w:ilvl="5">
+      <w:start w:val="1"/>
+      <w:numFmt w:val="decimal"/>
+      <w:isLgl w:val="false"/>
+      <w:suff w:val="tab"/>
+      <w:lvlText w:val="%1.%2.%3.%4.%5.%6."/>
+      <w:lvlJc w:val="left"/>
+      <w:pPr>
+        <w:ind w:left="3794" w:hanging="936"/>
+      </w:pPr>
+    </w:lvl>
+    <w:lvl w:ilvl="6">
+      <w:start w:val="1"/>
+      <w:numFmt w:val="decimal"/>
+      <w:isLgl w:val="false"/>
+      <w:suff w:val="tab"/>
+      <w:lvlText w:val="%1.%2.%3.%4.%5.%6.%7."/>
+      <w:lvlJc w:val="left"/>
+      <w:pPr>
+        <w:ind w:left="4298" w:hanging="1080"/>
+      </w:pPr>
+    </w:lvl>
+    <w:lvl w:ilvl="7">
+      <w:start w:val="1"/>
+      <w:numFmt w:val="decimal"/>
+      <w:isLgl w:val="false"/>
+      <w:suff w:val="tab"/>
+      <w:lvlText w:val="%1.%2.%3.%4.%5.%6.%7.%8."/>
+      <w:lvlJc w:val="left"/>
+      <w:pPr>
+        <w:ind w:left="4802" w:hanging="1224"/>
+      </w:pPr>
+    </w:lvl>
+    <w:lvl w:ilvl="8">
+      <w:start w:val="1"/>
+      <w:numFmt w:val="decimal"/>
+      <w:isLgl w:val="false"/>
+      <w:suff w:val="tab"/>
+      <w:lvlText w:val="%1.%2.%3.%4.%5.%6.%7.%8.%9."/>
+      <w:lvlJc w:val="left"/>
+      <w:pPr>
+        <w:ind w:left="5378" w:hanging="1440"/>
+      </w:pPr>
+    </w:lvl>
+  </w:abstractNum>
+  <w:abstractNum w:abstractNumId="47">
+    <w:multiLevelType w:val="hybridMultilevel"/>
+    <w:lvl w:ilvl="0">
+      <w:start w:val="1"/>
+      <w:numFmt w:val="decimal"/>
+      <w:isLgl w:val="false"/>
+      <w:suff w:val="tab"/>
+      <w:lvlText w:val="%1."/>
+      <w:lvlJc w:val="left"/>
+      <w:pPr>
+        <w:ind w:left="1418" w:hanging="360"/>
+      </w:pPr>
+      <w:rPr>
+        <w:b/>
+        <w:sz w:val="28"/>
+      </w:rPr>
+    </w:lvl>
+    <w:lvl w:ilvl="1">
+      <w:start w:val="1"/>
+      <w:numFmt w:val="decimal"/>
+      <w:isLgl w:val="false"/>
+      <w:suff w:val="tab"/>
+      <w:lvlText w:val="%1.%2."/>
+      <w:lvlJc w:val="left"/>
+      <w:pPr>
+        <w:ind w:left="1850" w:hanging="432"/>
+      </w:pPr>
+      <w:rPr>
+        <w:b w:val="0"/>
+      </w:rPr>
+    </w:lvl>
+    <w:lvl w:ilvl="2">
+      <w:start w:val="1"/>
+      <w:numFmt w:val="decimal"/>
+      <w:isLgl w:val="false"/>
+      <w:suff w:val="tab"/>
+      <w:lvlText w:val="%1.%2.%3."/>
+      <w:lvlJc w:val="left"/>
+      <w:pPr>
+        <w:ind w:left="2282" w:hanging="504"/>
+      </w:pPr>
+      <w:rPr>
+        <w:b w:val="0"/>
+        <w:color w:val="000000" w:themeColor="text1"/>
+      </w:rPr>
+    </w:lvl>
+    <w:lvl w:ilvl="3">
+      <w:start w:val="1"/>
+      <w:numFmt w:val="decimal"/>
+      <w:isLgl w:val="false"/>
+      <w:suff w:val="tab"/>
+      <w:lvlText w:val="%1.%2.%3.%4."/>
+      <w:lvlJc w:val="left"/>
+      <w:pPr>
+        <w:ind w:left="2786" w:hanging="648"/>
+      </w:pPr>
+    </w:lvl>
+    <w:lvl w:ilvl="4">
+      <w:start w:val="1"/>
+      <w:numFmt w:val="decimal"/>
+      <w:isLgl w:val="false"/>
+      <w:suff w:val="tab"/>
+      <w:lvlText w:val="%1.%2.%3.%4.%5."/>
+      <w:lvlJc w:val="left"/>
+      <w:pPr>
+        <w:ind w:left="3290" w:hanging="792"/>
+      </w:pPr>
+    </w:lvl>
+    <w:lvl w:ilvl="5">
+      <w:start w:val="1"/>
+      <w:numFmt w:val="decimal"/>
+      <w:isLgl w:val="false"/>
+      <w:suff w:val="tab"/>
+      <w:lvlText w:val="%1.%2.%3.%4.%5.%6."/>
+      <w:lvlJc w:val="left"/>
+      <w:pPr>
+        <w:ind w:left="3794" w:hanging="936"/>
+      </w:pPr>
+    </w:lvl>
+    <w:lvl w:ilvl="6">
+      <w:start w:val="1"/>
+      <w:numFmt w:val="decimal"/>
+      <w:isLgl w:val="false"/>
+      <w:suff w:val="tab"/>
+      <w:lvlText w:val="%1.%2.%3.%4.%5.%6.%7."/>
+      <w:lvlJc w:val="left"/>
+      <w:pPr>
+        <w:ind w:left="4298" w:hanging="1080"/>
+      </w:pPr>
+    </w:lvl>
+    <w:lvl w:ilvl="7">
+      <w:start w:val="1"/>
+      <w:numFmt w:val="decimal"/>
+      <w:isLgl w:val="false"/>
+      <w:suff w:val="tab"/>
+      <w:lvlText w:val="%1.%2.%3.%4.%5.%6.%7.%8."/>
+      <w:lvlJc w:val="left"/>
+      <w:pPr>
+        <w:ind w:left="4802" w:hanging="1224"/>
+      </w:pPr>
+    </w:lvl>
+    <w:lvl w:ilvl="8">
+      <w:start w:val="1"/>
+      <w:numFmt w:val="decimal"/>
+      <w:isLgl w:val="false"/>
+      <w:suff w:val="tab"/>
+      <w:lvlText w:val="%1.%2.%3.%4.%5.%6.%7.%8.%9."/>
+      <w:lvlJc w:val="left"/>
+      <w:pPr>
+        <w:ind w:left="5378" w:hanging="1440"/>
+      </w:pPr>
+    </w:lvl>
+  </w:abstractNum>
+  <w:abstractNum w:abstractNumId="48">
+    <w:multiLevelType w:val="hybridMultilevel"/>
+    <w:lvl w:ilvl="0">
+      <w:start w:val="1"/>
+      <w:numFmt w:val="decimal"/>
+      <w:isLgl w:val="false"/>
+      <w:suff w:val="tab"/>
+      <w:lvlText w:val="%1."/>
+      <w:lvlJc w:val="left"/>
+      <w:pPr>
+        <w:ind w:left="1418" w:hanging="360"/>
+      </w:pPr>
+      <w:rPr>
+        <w:b/>
+        <w:sz w:val="28"/>
+      </w:rPr>
+    </w:lvl>
+    <w:lvl w:ilvl="1">
+      <w:start w:val="1"/>
+      <w:numFmt w:val="decimal"/>
+      <w:isLgl w:val="false"/>
+      <w:suff w:val="tab"/>
+      <w:lvlText w:val="%1.%2."/>
+      <w:lvlJc w:val="left"/>
+      <w:pPr>
+        <w:ind w:left="1850" w:hanging="432"/>
+      </w:pPr>
+      <w:rPr>
+        <w:b w:val="0"/>
+      </w:rPr>
+    </w:lvl>
+    <w:lvl w:ilvl="2">
+      <w:start w:val="1"/>
+      <w:numFmt w:val="decimal"/>
+      <w:isLgl w:val="false"/>
+      <w:suff w:val="tab"/>
+      <w:lvlText w:val="%1.%2.%3."/>
+      <w:lvlJc w:val="left"/>
+      <w:pPr>
+        <w:ind w:left="2282" w:hanging="504"/>
+      </w:pPr>
+      <w:rPr>
+        <w:b w:val="0"/>
+        <w:color w:val="000000" w:themeColor="text1"/>
+      </w:rPr>
+    </w:lvl>
+    <w:lvl w:ilvl="3">
+      <w:start w:val="1"/>
+      <w:numFmt w:val="decimal"/>
+      <w:isLgl w:val="false"/>
+      <w:suff w:val="tab"/>
+      <w:lvlText w:val="%1.%2.%3.%4."/>
+      <w:lvlJc w:val="left"/>
+      <w:pPr>
+        <w:ind w:left="2786" w:hanging="648"/>
+      </w:pPr>
+    </w:lvl>
+    <w:lvl w:ilvl="4">
+      <w:start w:val="1"/>
+      <w:numFmt w:val="decimal"/>
+      <w:isLgl w:val="false"/>
+      <w:suff w:val="tab"/>
+      <w:lvlText w:val="%1.%2.%3.%4.%5."/>
+      <w:lvlJc w:val="left"/>
+      <w:pPr>
+        <w:ind w:left="3290" w:hanging="792"/>
+      </w:pPr>
+    </w:lvl>
+    <w:lvl w:ilvl="5">
+      <w:start w:val="1"/>
+      <w:numFmt w:val="decimal"/>
+      <w:isLgl w:val="false"/>
+      <w:suff w:val="tab"/>
+      <w:lvlText w:val="%1.%2.%3.%4.%5.%6."/>
+      <w:lvlJc w:val="left"/>
+      <w:pPr>
+        <w:ind w:left="3794" w:hanging="936"/>
+      </w:pPr>
+    </w:lvl>
+    <w:lvl w:ilvl="6">
+      <w:start w:val="1"/>
+      <w:numFmt w:val="decimal"/>
+      <w:isLgl w:val="false"/>
+      <w:suff w:val="tab"/>
+      <w:lvlText w:val="%1.%2.%3.%4.%5.%6.%7."/>
+      <w:lvlJc w:val="left"/>
+      <w:pPr>
+        <w:ind w:left="4298" w:hanging="1080"/>
+      </w:pPr>
+    </w:lvl>
+    <w:lvl w:ilvl="7">
+      <w:start w:val="1"/>
+      <w:numFmt w:val="decimal"/>
+      <w:isLgl w:val="false"/>
+      <w:suff w:val="tab"/>
+      <w:lvlText w:val="%1.%2.%3.%4.%5.%6.%7.%8."/>
+      <w:lvlJc w:val="left"/>
+      <w:pPr>
+        <w:ind w:left="4802" w:hanging="1224"/>
+      </w:pPr>
+    </w:lvl>
+    <w:lvl w:ilvl="8">
+      <w:start w:val="1"/>
+      <w:numFmt w:val="decimal"/>
+      <w:isLgl w:val="false"/>
+      <w:suff w:val="tab"/>
+      <w:lvlText w:val="%1.%2.%3.%4.%5.%6.%7.%8.%9."/>
+      <w:lvlJc w:val="left"/>
+      <w:pPr>
+        <w:ind w:left="5378" w:hanging="1440"/>
+      </w:pPr>
+    </w:lvl>
+  </w:abstractNum>
+  <w:abstractNum w:abstractNumId="49">
+    <w:multiLevelType w:val="hybridMultilevel"/>
+    <w:lvl w:ilvl="0">
+      <w:start w:val="1"/>
+      <w:numFmt w:val="decimal"/>
+      <w:isLgl w:val="false"/>
+      <w:suff w:val="tab"/>
+      <w:lvlText w:val="%1."/>
+      <w:lvlJc w:val="left"/>
+      <w:pPr>
+        <w:ind w:left="1418" w:hanging="360"/>
+      </w:pPr>
+      <w:rPr>
+        <w:b/>
+        <w:sz w:val="28"/>
+      </w:rPr>
+    </w:lvl>
+    <w:lvl w:ilvl="1">
+      <w:start w:val="1"/>
+      <w:numFmt w:val="decimal"/>
+      <w:isLgl w:val="false"/>
+      <w:suff w:val="tab"/>
+      <w:lvlText w:val="%1.%2."/>
+      <w:lvlJc w:val="left"/>
+      <w:pPr>
+        <w:ind w:left="1850" w:hanging="432"/>
+      </w:pPr>
+      <w:rPr>
+        <w:b w:val="0"/>
+      </w:rPr>
+    </w:lvl>
+    <w:lvl w:ilvl="2">
+      <w:start w:val="1"/>
+      <w:numFmt w:val="decimal"/>
+      <w:isLgl w:val="false"/>
+      <w:suff w:val="tab"/>
+      <w:lvlText w:val="%1.%2.%3."/>
+      <w:lvlJc w:val="left"/>
+      <w:pPr>
+        <w:ind w:left="2282" w:hanging="504"/>
+      </w:pPr>
+      <w:rPr>
+        <w:b w:val="0"/>
+        <w:color w:val="000000" w:themeColor="text1"/>
+      </w:rPr>
+    </w:lvl>
+    <w:lvl w:ilvl="3">
+      <w:start w:val="1"/>
+      <w:numFmt w:val="decimal"/>
+      <w:isLgl w:val="false"/>
+      <w:suff w:val="tab"/>
+      <w:lvlText w:val="%1.%2.%3.%4."/>
+      <w:lvlJc w:val="left"/>
+      <w:pPr>
+        <w:ind w:left="2786" w:hanging="648"/>
+      </w:pPr>
+    </w:lvl>
+    <w:lvl w:ilvl="4">
+      <w:start w:val="1"/>
+      <w:numFmt w:val="decimal"/>
+      <w:isLgl w:val="false"/>
+      <w:suff w:val="tab"/>
+      <w:lvlText w:val="%1.%2.%3.%4.%5."/>
+      <w:lvlJc w:val="left"/>
+      <w:pPr>
+        <w:ind w:left="3290" w:hanging="792"/>
+      </w:pPr>
+    </w:lvl>
+    <w:lvl w:ilvl="5">
+      <w:start w:val="1"/>
+      <w:numFmt w:val="decimal"/>
+      <w:isLgl w:val="false"/>
+      <w:suff w:val="tab"/>
+      <w:lvlText w:val="%1.%2.%3.%4.%5.%6."/>
+      <w:lvlJc w:val="left"/>
+      <w:pPr>
+        <w:ind w:left="3794" w:hanging="936"/>
+      </w:pPr>
+    </w:lvl>
+    <w:lvl w:ilvl="6">
+      <w:start w:val="1"/>
+      <w:numFmt w:val="decimal"/>
+      <w:isLgl w:val="false"/>
+      <w:suff w:val="tab"/>
+      <w:lvlText w:val="%1.%2.%3.%4.%5.%6.%7."/>
+      <w:lvlJc w:val="left"/>
+      <w:pPr>
+        <w:ind w:left="4298" w:hanging="1080"/>
+      </w:pPr>
+    </w:lvl>
+    <w:lvl w:ilvl="7">
+      <w:start w:val="1"/>
+      <w:numFmt w:val="decimal"/>
+      <w:isLgl w:val="false"/>
+      <w:suff w:val="tab"/>
+      <w:lvlText w:val="%1.%2.%3.%4.%5.%6.%7.%8."/>
+      <w:lvlJc w:val="left"/>
+      <w:pPr>
+        <w:ind w:left="4802" w:hanging="1224"/>
+      </w:pPr>
+    </w:lvl>
+    <w:lvl w:ilvl="8">
+      <w:start w:val="1"/>
+      <w:numFmt w:val="decimal"/>
+      <w:isLgl w:val="false"/>
+      <w:suff w:val="tab"/>
+      <w:lvlText w:val="%1.%2.%3.%4.%5.%6.%7.%8.%9."/>
+      <w:lvlJc w:val="left"/>
+      <w:pPr>
+        <w:ind w:left="5378" w:hanging="1440"/>
+      </w:pPr>
+    </w:lvl>
+  </w:abstractNum>
+  <w:abstractNum w:abstractNumId="50">
+    <w:multiLevelType w:val="hybridMultilevel"/>
+    <w:lvl w:ilvl="0">
+      <w:start w:val="1"/>
+      <w:numFmt w:val="decimal"/>
+      <w:isLgl w:val="false"/>
+      <w:suff w:val="tab"/>
+      <w:lvlText w:val="%1."/>
+      <w:lvlJc w:val="left"/>
+      <w:pPr>
+        <w:ind w:left="1418" w:hanging="360"/>
+      </w:pPr>
+      <w:rPr>
+        <w:b/>
+        <w:sz w:val="28"/>
+      </w:rPr>
+    </w:lvl>
+    <w:lvl w:ilvl="1">
+      <w:start w:val="1"/>
+      <w:numFmt w:val="decimal"/>
+      <w:isLgl w:val="false"/>
+      <w:suff w:val="tab"/>
+      <w:lvlText w:val="%1.%2."/>
+      <w:lvlJc w:val="left"/>
+      <w:pPr>
+        <w:ind w:left="1850" w:hanging="432"/>
+      </w:pPr>
+      <w:rPr>
+        <w:b w:val="0"/>
+      </w:rPr>
+    </w:lvl>
+    <w:lvl w:ilvl="2">
+      <w:start w:val="1"/>
+      <w:numFmt w:val="decimal"/>
+      <w:isLgl w:val="false"/>
+      <w:suff w:val="tab"/>
+      <w:lvlText w:val="%1.%2.%3."/>
+      <w:lvlJc w:val="left"/>
+      <w:pPr>
+        <w:ind w:left="2282" w:hanging="504"/>
+      </w:pPr>
+      <w:rPr>
+        <w:b w:val="0"/>
+        <w:color w:val="000000" w:themeColor="text1"/>
+      </w:rPr>
+    </w:lvl>
+    <w:lvl w:ilvl="3">
+      <w:start w:val="1"/>
+      <w:numFmt w:val="decimal"/>
+      <w:isLgl w:val="false"/>
+      <w:suff w:val="tab"/>
+      <w:lvlText w:val="%1.%2.%3.%4."/>
+      <w:lvlJc w:val="left"/>
+      <w:pPr>
+        <w:ind w:left="2786" w:hanging="648"/>
+      </w:pPr>
+    </w:lvl>
+    <w:lvl w:ilvl="4">
+      <w:start w:val="1"/>
+      <w:numFmt w:val="decimal"/>
+      <w:isLgl w:val="false"/>
+      <w:suff w:val="tab"/>
+      <w:lvlText w:val="%1.%2.%3.%4.%5."/>
+      <w:lvlJc w:val="left"/>
+      <w:pPr>
+        <w:ind w:left="3290" w:hanging="792"/>
+      </w:pPr>
+    </w:lvl>
+    <w:lvl w:ilvl="5">
+      <w:start w:val="1"/>
+      <w:numFmt w:val="decimal"/>
+      <w:isLgl w:val="false"/>
+      <w:suff w:val="tab"/>
+      <w:lvlText w:val="%1.%2.%3.%4.%5.%6."/>
+      <w:lvlJc w:val="left"/>
+      <w:pPr>
+        <w:ind w:left="3794" w:hanging="936"/>
+      </w:pPr>
+    </w:lvl>
+    <w:lvl w:ilvl="6">
+      <w:start w:val="1"/>
+      <w:numFmt w:val="decimal"/>
+      <w:isLgl w:val="false"/>
+      <w:suff w:val="tab"/>
+      <w:lvlText w:val="%1.%2.%3.%4.%5.%6.%7."/>
+      <w:lvlJc w:val="left"/>
+      <w:pPr>
+        <w:ind w:left="4298" w:hanging="1080"/>
+      </w:pPr>
+    </w:lvl>
+    <w:lvl w:ilvl="7">
+      <w:start w:val="1"/>
+      <w:numFmt w:val="decimal"/>
+      <w:isLgl w:val="false"/>
+      <w:suff w:val="tab"/>
+      <w:lvlText w:val="%1.%2.%3.%4.%5.%6.%7.%8."/>
+      <w:lvlJc w:val="left"/>
+      <w:pPr>
+        <w:ind w:left="4802" w:hanging="1224"/>
+      </w:pPr>
+    </w:lvl>
+    <w:lvl w:ilvl="8">
+      <w:start w:val="1"/>
+      <w:numFmt w:val="decimal"/>
+      <w:isLgl w:val="false"/>
+      <w:suff w:val="tab"/>
+      <w:lvlText w:val="%1.%2.%3.%4.%5.%6.%7.%8.%9."/>
+      <w:lvlJc w:val="left"/>
+      <w:pPr>
+        <w:ind w:left="5378" w:hanging="1440"/>
+      </w:pPr>
+    </w:lvl>
+  </w:abstractNum>
+  <w:abstractNum w:abstractNumId="51">
+    <w:multiLevelType w:val="hybridMultilevel"/>
+    <w:lvl w:ilvl="0">
+      <w:start w:val="1"/>
+      <w:numFmt w:val="decimal"/>
+      <w:isLgl w:val="false"/>
+      <w:suff w:val="tab"/>
+      <w:lvlText w:val="%1."/>
+      <w:lvlJc w:val="left"/>
+      <w:pPr>
+        <w:ind w:left="1418" w:hanging="360"/>
+      </w:pPr>
+      <w:rPr>
+        <w:b/>
+        <w:sz w:val="28"/>
+      </w:rPr>
+    </w:lvl>
+    <w:lvl w:ilvl="1">
+      <w:start w:val="1"/>
+      <w:numFmt w:val="decimal"/>
+      <w:isLgl w:val="false"/>
+      <w:suff w:val="tab"/>
+      <w:lvlText w:val="%1.%2."/>
+      <w:lvlJc w:val="left"/>
+      <w:pPr>
+        <w:ind w:left="1850" w:hanging="432"/>
+      </w:pPr>
+      <w:rPr>
+        <w:b w:val="0"/>
+      </w:rPr>
+    </w:lvl>
+    <w:lvl w:ilvl="2">
+      <w:start w:val="1"/>
+      <w:numFmt w:val="decimal"/>
+      <w:isLgl w:val="false"/>
+      <w:suff w:val="tab"/>
+      <w:lvlText w:val="%1.%2.%3."/>
+      <w:lvlJc w:val="left"/>
+      <w:pPr>
+        <w:ind w:left="2282" w:hanging="504"/>
+      </w:pPr>
+      <w:rPr>
+        <w:b w:val="0"/>
+        <w:color w:val="000000" w:themeColor="text1"/>
+      </w:rPr>
+    </w:lvl>
+    <w:lvl w:ilvl="3">
+      <w:start w:val="1"/>
+      <w:numFmt w:val="decimal"/>
+      <w:isLgl w:val="false"/>
+      <w:suff w:val="tab"/>
+      <w:lvlText w:val="%1.%2.%3.%4."/>
+      <w:lvlJc w:val="left"/>
+      <w:pPr>
+        <w:ind w:left="2786" w:hanging="648"/>
+      </w:pPr>
+    </w:lvl>
+    <w:lvl w:ilvl="4">
+      <w:start w:val="1"/>
+      <w:numFmt w:val="decimal"/>
+      <w:isLgl w:val="false"/>
+      <w:suff w:val="tab"/>
+      <w:lvlText w:val="%1.%2.%3.%4.%5."/>
+      <w:lvlJc w:val="left"/>
+      <w:pPr>
+        <w:ind w:left="3290" w:hanging="792"/>
+      </w:pPr>
+    </w:lvl>
+    <w:lvl w:ilvl="5">
+      <w:start w:val="1"/>
+      <w:numFmt w:val="decimal"/>
+      <w:isLgl w:val="false"/>
+      <w:suff w:val="tab"/>
+      <w:lvlText w:val="%1.%2.%3.%4.%5.%6."/>
+      <w:lvlJc w:val="left"/>
+      <w:pPr>
+        <w:ind w:left="3794" w:hanging="936"/>
+      </w:pPr>
+    </w:lvl>
+    <w:lvl w:ilvl="6">
+      <w:start w:val="1"/>
+      <w:numFmt w:val="decimal"/>
+      <w:isLgl w:val="false"/>
+      <w:suff w:val="tab"/>
+      <w:lvlText w:val="%1.%2.%3.%4.%5.%6.%7."/>
+      <w:lvlJc w:val="left"/>
+      <w:pPr>
+        <w:ind w:left="4298" w:hanging="1080"/>
+      </w:pPr>
+    </w:lvl>
+    <w:lvl w:ilvl="7">
+      <w:start w:val="1"/>
+      <w:numFmt w:val="decimal"/>
+      <w:isLgl w:val="false"/>
+      <w:suff w:val="tab"/>
+      <w:lvlText w:val="%1.%2.%3.%4.%5.%6.%7.%8."/>
+      <w:lvlJc w:val="left"/>
+      <w:pPr>
+        <w:ind w:left="4802" w:hanging="1224"/>
+      </w:pPr>
+    </w:lvl>
+    <w:lvl w:ilvl="8">
+      <w:start w:val="1"/>
+      <w:numFmt w:val="decimal"/>
+      <w:isLgl w:val="false"/>
+      <w:suff w:val="tab"/>
+      <w:lvlText w:val="%1.%2.%3.%4.%5.%6.%7.%8.%9."/>
+      <w:lvlJc w:val="left"/>
+      <w:pPr>
+        <w:ind w:left="5378" w:hanging="1440"/>
+      </w:pPr>
+    </w:lvl>
+  </w:abstractNum>
+  <w:abstractNum w:abstractNumId="52">
+    <w:multiLevelType w:val="hybridMultilevel"/>
+    <w:lvl w:ilvl="0">
+      <w:start w:val="1"/>
+      <w:numFmt w:val="decimal"/>
+      <w:isLgl w:val="false"/>
+      <w:suff w:val="tab"/>
+      <w:lvlText w:val="%1."/>
+      <w:lvlJc w:val="left"/>
+      <w:pPr>
+        <w:ind w:left="1418" w:hanging="360"/>
+      </w:pPr>
+      <w:rPr>
+        <w:b/>
+        <w:sz w:val="28"/>
+      </w:rPr>
+    </w:lvl>
+    <w:lvl w:ilvl="1">
+      <w:start w:val="1"/>
+      <w:numFmt w:val="decimal"/>
+      <w:isLgl w:val="false"/>
+      <w:suff w:val="tab"/>
+      <w:lvlText w:val="%1.%2."/>
+      <w:lvlJc w:val="left"/>
+      <w:pPr>
+        <w:ind w:left="1850" w:hanging="432"/>
+      </w:pPr>
+      <w:rPr>
+        <w:b w:val="0"/>
+      </w:rPr>
+    </w:lvl>
+    <w:lvl w:ilvl="2">
+      <w:start w:val="1"/>
+      <w:numFmt w:val="decimal"/>
+      <w:isLgl w:val="false"/>
+      <w:suff w:val="tab"/>
+      <w:lvlText w:val="%1.%2.%3."/>
+      <w:lvlJc w:val="left"/>
+      <w:pPr>
+        <w:ind w:left="2282" w:hanging="504"/>
+      </w:pPr>
+      <w:rPr>
+        <w:b w:val="0"/>
+        <w:color w:val="000000" w:themeColor="text1"/>
+      </w:rPr>
+    </w:lvl>
+    <w:lvl w:ilvl="3">
+      <w:start w:val="1"/>
+      <w:numFmt w:val="decimal"/>
+      <w:isLgl w:val="false"/>
+      <w:suff w:val="tab"/>
+      <w:lvlText w:val="%1.%2.%3.%4."/>
+      <w:lvlJc w:val="left"/>
+      <w:pPr>
+        <w:ind w:left="2786" w:hanging="648"/>
+      </w:pPr>
+    </w:lvl>
+    <w:lvl w:ilvl="4">
+      <w:start w:val="1"/>
+      <w:numFmt w:val="decimal"/>
+      <w:isLgl w:val="false"/>
+      <w:suff w:val="tab"/>
+      <w:lvlText w:val="%1.%2.%3.%4.%5."/>
+      <w:lvlJc w:val="left"/>
+      <w:pPr>
+        <w:ind w:left="3290" w:hanging="792"/>
+      </w:pPr>
+    </w:lvl>
+    <w:lvl w:ilvl="5">
+      <w:start w:val="1"/>
+      <w:numFmt w:val="decimal"/>
+      <w:isLgl w:val="false"/>
+      <w:suff w:val="tab"/>
+      <w:lvlText w:val="%1.%2.%3.%4.%5.%6."/>
+      <w:lvlJc w:val="left"/>
+      <w:pPr>
+        <w:ind w:left="3794" w:hanging="936"/>
+      </w:pPr>
+    </w:lvl>
+    <w:lvl w:ilvl="6">
+      <w:start w:val="1"/>
+      <w:numFmt w:val="decimal"/>
+      <w:isLgl w:val="false"/>
+      <w:suff w:val="tab"/>
+      <w:lvlText w:val="%1.%2.%3.%4.%5.%6.%7."/>
+      <w:lvlJc w:val="left"/>
+      <w:pPr>
+        <w:ind w:left="4298" w:hanging="1080"/>
+      </w:pPr>
+    </w:lvl>
+    <w:lvl w:ilvl="7">
+      <w:start w:val="1"/>
+      <w:numFmt w:val="decimal"/>
+      <w:isLgl w:val="false"/>
+      <w:suff w:val="tab"/>
+      <w:lvlText w:val="%1.%2.%3.%4.%5.%6.%7.%8."/>
+      <w:lvlJc w:val="left"/>
+      <w:pPr>
+        <w:ind w:left="4802" w:hanging="1224"/>
+      </w:pPr>
+    </w:lvl>
+    <w:lvl w:ilvl="8">
+      <w:start w:val="1"/>
+      <w:numFmt w:val="decimal"/>
+      <w:isLgl w:val="false"/>
+      <w:suff w:val="tab"/>
+      <w:lvlText w:val="%1.%2.%3.%4.%5.%6.%7.%8.%9."/>
+      <w:lvlJc w:val="left"/>
+      <w:pPr>
+        <w:ind w:left="5378" w:hanging="1440"/>
+      </w:pPr>
+    </w:lvl>
+  </w:abstractNum>
+  <w:abstractNum w:abstractNumId="53">
+    <w:multiLevelType w:val="hybridMultilevel"/>
+    <w:lvl w:ilvl="0">
+      <w:start w:val="1"/>
+      <w:numFmt w:val="decimal"/>
+      <w:isLgl w:val="false"/>
+      <w:suff w:val="tab"/>
+      <w:lvlText w:val="%1."/>
+      <w:lvlJc w:val="left"/>
+      <w:pPr>
+        <w:ind w:left="1418" w:hanging="360"/>
+      </w:pPr>
+      <w:rPr>
+        <w:b/>
+        <w:sz w:val="28"/>
+      </w:rPr>
+    </w:lvl>
+    <w:lvl w:ilvl="1">
+      <w:start w:val="1"/>
+      <w:numFmt w:val="decimal"/>
+      <w:isLgl w:val="false"/>
+      <w:suff w:val="tab"/>
+      <w:lvlText w:val="%1.%2."/>
+      <w:lvlJc w:val="left"/>
+      <w:pPr>
+        <w:ind w:left="1850" w:hanging="432"/>
+      </w:pPr>
+      <w:rPr>
+        <w:b w:val="0"/>
+      </w:rPr>
+    </w:lvl>
+    <w:lvl w:ilvl="2">
+      <w:start w:val="1"/>
+      <w:numFmt w:val="decimal"/>
+      <w:isLgl w:val="false"/>
+      <w:suff w:val="tab"/>
+      <w:lvlText w:val="%1.%2.%3."/>
+      <w:lvlJc w:val="left"/>
+      <w:pPr>
+        <w:ind w:left="2282" w:hanging="504"/>
+      </w:pPr>
+      <w:rPr>
+        <w:b w:val="0"/>
+        <w:color w:val="000000" w:themeColor="text1"/>
+      </w:rPr>
+    </w:lvl>
+    <w:lvl w:ilvl="3">
+      <w:start w:val="1"/>
+      <w:numFmt w:val="decimal"/>
+      <w:isLgl w:val="false"/>
+      <w:suff w:val="tab"/>
+      <w:lvlText w:val="%1.%2.%3.%4."/>
+      <w:lvlJc w:val="left"/>
+      <w:pPr>
+        <w:ind w:left="2786" w:hanging="648"/>
+      </w:pPr>
+    </w:lvl>
+    <w:lvl w:ilvl="4">
+      <w:start w:val="1"/>
+      <w:numFmt w:val="decimal"/>
+      <w:isLgl w:val="false"/>
+      <w:suff w:val="tab"/>
+      <w:lvlText w:val="%1.%2.%3.%4.%5."/>
+      <w:lvlJc w:val="left"/>
+      <w:pPr>
+        <w:ind w:left="3290" w:hanging="792"/>
+      </w:pPr>
+    </w:lvl>
+    <w:lvl w:ilvl="5">
+      <w:start w:val="1"/>
+      <w:numFmt w:val="decimal"/>
+      <w:isLgl w:val="false"/>
+      <w:suff w:val="tab"/>
+      <w:lvlText w:val="%1.%2.%3.%4.%5.%6."/>
+      <w:lvlJc w:val="left"/>
+      <w:pPr>
+        <w:ind w:left="3794" w:hanging="936"/>
+      </w:pPr>
+    </w:lvl>
+    <w:lvl w:ilvl="6">
+      <w:start w:val="1"/>
+      <w:numFmt w:val="decimal"/>
+      <w:isLgl w:val="false"/>
+      <w:suff w:val="tab"/>
+      <w:lvlText w:val="%1.%2.%3.%4.%5.%6.%7."/>
+      <w:lvlJc w:val="left"/>
+      <w:pPr>
+        <w:ind w:left="4298" w:hanging="1080"/>
+      </w:pPr>
+    </w:lvl>
+    <w:lvl w:ilvl="7">
+      <w:start w:val="1"/>
+      <w:numFmt w:val="decimal"/>
+      <w:isLgl w:val="false"/>
+      <w:suff w:val="tab"/>
+      <w:lvlText w:val="%1.%2.%3.%4.%5.%6.%7.%8."/>
+      <w:lvlJc w:val="left"/>
+      <w:pPr>
+        <w:ind w:left="4802" w:hanging="1224"/>
+      </w:pPr>
+    </w:lvl>
+    <w:lvl w:ilvl="8">
+      <w:start w:val="1"/>
+      <w:numFmt w:val="decimal"/>
+      <w:isLgl w:val="false"/>
+      <w:suff w:val="tab"/>
+      <w:lvlText w:val="%1.%2.%3.%4.%5.%6.%7.%8.%9."/>
+      <w:lvlJc w:val="left"/>
+      <w:pPr>
+        <w:ind w:left="5378" w:hanging="1440"/>
+      </w:pPr>
+    </w:lvl>
+  </w:abstractNum>
+  <w:abstractNum w:abstractNumId="54">
+    <w:multiLevelType w:val="hybridMultilevel"/>
+    <w:lvl w:ilvl="0">
+      <w:start w:val="1"/>
+      <w:numFmt w:val="decimal"/>
+      <w:isLgl w:val="false"/>
+      <w:suff w:val="tab"/>
+      <w:lvlText w:val="%1."/>
+      <w:lvlJc w:val="left"/>
+      <w:pPr>
+        <w:ind w:left="1418" w:hanging="360"/>
+      </w:pPr>
+      <w:rPr>
+        <w:b/>
+        <w:sz w:val="28"/>
+      </w:rPr>
+    </w:lvl>
+    <w:lvl w:ilvl="1">
+      <w:start w:val="1"/>
+      <w:numFmt w:val="decimal"/>
+      <w:isLgl w:val="false"/>
+      <w:suff w:val="tab"/>
+      <w:lvlText w:val="%1.%2."/>
+      <w:lvlJc w:val="left"/>
+      <w:pPr>
+        <w:ind w:left="1850" w:hanging="432"/>
+      </w:pPr>
+      <w:rPr>
+        <w:b w:val="0"/>
+      </w:rPr>
+    </w:lvl>
+    <w:lvl w:ilvl="2">
+      <w:start w:val="1"/>
+      <w:numFmt w:val="decimal"/>
+      <w:isLgl w:val="false"/>
+      <w:suff w:val="tab"/>
+      <w:lvlText w:val="%1.%2.%3."/>
+      <w:lvlJc w:val="left"/>
+      <w:pPr>
+        <w:ind w:left="2282" w:hanging="504"/>
+      </w:pPr>
+      <w:rPr>
+        <w:b w:val="0"/>
+        <w:color w:val="000000" w:themeColor="text1"/>
+      </w:rPr>
+    </w:lvl>
+    <w:lvl w:ilvl="3">
+      <w:start w:val="1"/>
+      <w:numFmt w:val="decimal"/>
+      <w:isLgl w:val="false"/>
+      <w:suff w:val="tab"/>
+      <w:lvlText w:val="%1.%2.%3.%4."/>
+      <w:lvlJc w:val="left"/>
+      <w:pPr>
+        <w:ind w:left="2786" w:hanging="648"/>
+      </w:pPr>
+    </w:lvl>
+    <w:lvl w:ilvl="4">
+      <w:start w:val="1"/>
+      <w:numFmt w:val="decimal"/>
+      <w:isLgl w:val="false"/>
+      <w:suff w:val="tab"/>
+      <w:lvlText w:val="%1.%2.%3.%4.%5."/>
+      <w:lvlJc w:val="left"/>
+      <w:pPr>
+        <w:ind w:left="3290" w:hanging="792"/>
+      </w:pPr>
+    </w:lvl>
+    <w:lvl w:ilvl="5">
+      <w:start w:val="1"/>
+      <w:numFmt w:val="decimal"/>
+      <w:isLgl w:val="false"/>
+      <w:suff w:val="tab"/>
+      <w:lvlText w:val="%1.%2.%3.%4.%5.%6."/>
+      <w:lvlJc w:val="left"/>
+      <w:pPr>
+        <w:ind w:left="3794" w:hanging="936"/>
+      </w:pPr>
+    </w:lvl>
+    <w:lvl w:ilvl="6">
+      <w:start w:val="1"/>
+      <w:numFmt w:val="decimal"/>
+      <w:isLgl w:val="false"/>
+      <w:suff w:val="tab"/>
+      <w:lvlText w:val="%1.%2.%3.%4.%5.%6.%7."/>
+      <w:lvlJc w:val="left"/>
+      <w:pPr>
+        <w:ind w:left="4298" w:hanging="1080"/>
+      </w:pPr>
+    </w:lvl>
+    <w:lvl w:ilvl="7">
+      <w:start w:val="1"/>
+      <w:numFmt w:val="decimal"/>
+      <w:isLgl w:val="false"/>
+      <w:suff w:val="tab"/>
+      <w:lvlText w:val="%1.%2.%3.%4.%5.%6.%7.%8."/>
+      <w:lvlJc w:val="left"/>
+      <w:pPr>
+        <w:ind w:left="4802" w:hanging="1224"/>
+      </w:pPr>
+    </w:lvl>
+    <w:lvl w:ilvl="8">
+      <w:start w:val="1"/>
+      <w:numFmt w:val="decimal"/>
+      <w:isLgl w:val="false"/>
+      <w:suff w:val="tab"/>
+      <w:lvlText w:val="%1.%2.%3.%4.%5.%6.%7.%8.%9."/>
+      <w:lvlJc w:val="left"/>
+      <w:pPr>
+        <w:ind w:left="5378" w:hanging="1440"/>
+      </w:pPr>
+    </w:lvl>
+  </w:abstractNum>
+  <w:abstractNum w:abstractNumId="55">
+    <w:multiLevelType w:val="hybridMultilevel"/>
+    <w:lvl w:ilvl="0">
+      <w:start w:val="1"/>
+      <w:numFmt w:val="decimal"/>
+      <w:isLgl w:val="false"/>
+      <w:suff w:val="tab"/>
+      <w:lvlText w:val="%1."/>
+      <w:lvlJc w:val="left"/>
+      <w:pPr>
+        <w:ind w:left="1418" w:hanging="360"/>
+      </w:pPr>
+      <w:rPr>
+        <w:b/>
+        <w:sz w:val="28"/>
+      </w:rPr>
+    </w:lvl>
+    <w:lvl w:ilvl="1">
+      <w:start w:val="1"/>
+      <w:numFmt w:val="decimal"/>
+      <w:isLgl w:val="false"/>
+      <w:suff w:val="tab"/>
+      <w:lvlText w:val="%1.%2."/>
+      <w:lvlJc w:val="left"/>
+      <w:pPr>
+        <w:ind w:left="1850" w:hanging="432"/>
+      </w:pPr>
+      <w:rPr>
+        <w:b w:val="0"/>
+      </w:rPr>
+    </w:lvl>
+    <w:lvl w:ilvl="2">
+      <w:start w:val="1"/>
+      <w:numFmt w:val="decimal"/>
+      <w:isLgl w:val="false"/>
+      <w:suff w:val="tab"/>
+      <w:lvlText w:val="%1.%2.%3."/>
+      <w:lvlJc w:val="left"/>
+      <w:pPr>
+        <w:ind w:left="2282" w:hanging="504"/>
+      </w:pPr>
+      <w:rPr>
+        <w:b w:val="0"/>
+        <w:color w:val="000000" w:themeColor="text1"/>
+      </w:rPr>
+    </w:lvl>
+    <w:lvl w:ilvl="3">
+      <w:start w:val="1"/>
+      <w:numFmt w:val="decimal"/>
+      <w:isLgl w:val="false"/>
+      <w:suff w:val="tab"/>
+      <w:lvlText w:val="%1.%2.%3.%4."/>
+      <w:lvlJc w:val="left"/>
+      <w:pPr>
+        <w:ind w:left="2786" w:hanging="648"/>
+      </w:pPr>
+    </w:lvl>
+    <w:lvl w:ilvl="4">
+      <w:start w:val="1"/>
+      <w:numFmt w:val="decimal"/>
+      <w:isLgl w:val="false"/>
+      <w:suff w:val="tab"/>
+      <w:lvlText w:val="%1.%2.%3.%4.%5."/>
+      <w:lvlJc w:val="left"/>
+      <w:pPr>
+        <w:ind w:left="3290" w:hanging="792"/>
+      </w:pPr>
+    </w:lvl>
+    <w:lvl w:ilvl="5">
+      <w:start w:val="1"/>
+      <w:numFmt w:val="decimal"/>
+      <w:isLgl w:val="false"/>
+      <w:suff w:val="tab"/>
+      <w:lvlText w:val="%1.%2.%3.%4.%5.%6."/>
+      <w:lvlJc w:val="left"/>
+      <w:pPr>
+        <w:ind w:left="3794" w:hanging="936"/>
+      </w:pPr>
+    </w:lvl>
+    <w:lvl w:ilvl="6">
+      <w:start w:val="1"/>
+      <w:numFmt w:val="decimal"/>
+      <w:isLgl w:val="false"/>
+      <w:suff w:val="tab"/>
+      <w:lvlText w:val="%1.%2.%3.%4.%5.%6.%7."/>
+      <w:lvlJc w:val="left"/>
+      <w:pPr>
+        <w:ind w:left="4298" w:hanging="1080"/>
+      </w:pPr>
+    </w:lvl>
+    <w:lvl w:ilvl="7">
+      <w:start w:val="1"/>
+      <w:numFmt w:val="decimal"/>
+      <w:isLgl w:val="false"/>
+      <w:suff w:val="tab"/>
+      <w:lvlText w:val="%1.%2.%3.%4.%5.%6.%7.%8."/>
+      <w:lvlJc w:val="left"/>
+      <w:pPr>
+        <w:ind w:left="4802" w:hanging="1224"/>
+      </w:pPr>
+    </w:lvl>
+    <w:lvl w:ilvl="8">
+      <w:start w:val="1"/>
+      <w:numFmt w:val="decimal"/>
+      <w:isLgl w:val="false"/>
+      <w:suff w:val="tab"/>
+      <w:lvlText w:val="%1.%2.%3.%4.%5.%6.%7.%8.%9."/>
+      <w:lvlJc w:val="left"/>
+      <w:pPr>
+        <w:ind w:left="5378" w:hanging="1440"/>
+      </w:pPr>
+    </w:lvl>
+  </w:abstractNum>
+  <w:abstractNum w:abstractNumId="56">
+    <w:multiLevelType w:val="hybridMultilevel"/>
+    <w:lvl w:ilvl="0">
+      <w:start w:val="1"/>
+      <w:numFmt w:val="decimal"/>
+      <w:isLgl w:val="false"/>
+      <w:suff w:val="tab"/>
+      <w:lvlText w:val="%1."/>
+      <w:lvlJc w:val="left"/>
+      <w:pPr>
+        <w:ind w:left="1418" w:hanging="360"/>
+      </w:pPr>
+      <w:rPr>
+        <w:b/>
+        <w:sz w:val="28"/>
+      </w:rPr>
+    </w:lvl>
+    <w:lvl w:ilvl="1">
+      <w:start w:val="1"/>
+      <w:numFmt w:val="decimal"/>
+      <w:isLgl w:val="false"/>
+      <w:suff w:val="tab"/>
+      <w:lvlText w:val="%1.%2."/>
+      <w:lvlJc w:val="left"/>
+      <w:pPr>
+        <w:ind w:left="1850" w:hanging="432"/>
+      </w:pPr>
+      <w:rPr>
+        <w:b w:val="0"/>
+      </w:rPr>
+    </w:lvl>
+    <w:lvl w:ilvl="2">
+      <w:start w:val="1"/>
+      <w:numFmt w:val="decimal"/>
+      <w:isLgl w:val="false"/>
+      <w:suff w:val="tab"/>
+      <w:lvlText w:val="%1.%2.%3."/>
+      <w:lvlJc w:val="left"/>
+      <w:pPr>
+        <w:ind w:left="2282" w:hanging="504"/>
+      </w:pPr>
+      <w:rPr>
+        <w:b w:val="0"/>
+        <w:color w:val="000000" w:themeColor="text1"/>
+      </w:rPr>
+    </w:lvl>
+    <w:lvl w:ilvl="3">
+      <w:start w:val="1"/>
+      <w:numFmt w:val="decimal"/>
+      <w:isLgl w:val="false"/>
+      <w:suff w:val="tab"/>
+      <w:lvlText w:val="%1.%2.%3.%4."/>
+      <w:lvlJc w:val="left"/>
+      <w:pPr>
+        <w:ind w:left="2786" w:hanging="648"/>
+      </w:pPr>
+    </w:lvl>
+    <w:lvl w:ilvl="4">
+      <w:start w:val="1"/>
+      <w:numFmt w:val="decimal"/>
+      <w:isLgl w:val="false"/>
+      <w:suff w:val="tab"/>
+      <w:lvlText w:val="%1.%2.%3.%4.%5."/>
+      <w:lvlJc w:val="left"/>
+      <w:pPr>
+        <w:ind w:left="3290" w:hanging="792"/>
+      </w:pPr>
+    </w:lvl>
+    <w:lvl w:ilvl="5">
+      <w:start w:val="1"/>
+      <w:numFmt w:val="decimal"/>
+      <w:isLgl w:val="false"/>
+      <w:suff w:val="tab"/>
+      <w:lvlText w:val="%1.%2.%3.%4.%5.%6."/>
+      <w:lvlJc w:val="left"/>
+      <w:pPr>
+        <w:ind w:left="3794" w:hanging="936"/>
+      </w:pPr>
+    </w:lvl>
+    <w:lvl w:ilvl="6">
+      <w:start w:val="1"/>
+      <w:numFmt w:val="decimal"/>
+      <w:isLgl w:val="false"/>
+      <w:suff w:val="tab"/>
+      <w:lvlText w:val="%1.%2.%3.%4.%5.%6.%7."/>
+      <w:lvlJc w:val="left"/>
+      <w:pPr>
+        <w:ind w:left="4298" w:hanging="1080"/>
+      </w:pPr>
+    </w:lvl>
+    <w:lvl w:ilvl="7">
+      <w:start w:val="1"/>
+      <w:numFmt w:val="decimal"/>
+      <w:isLgl w:val="false"/>
+      <w:suff w:val="tab"/>
+      <w:lvlText w:val="%1.%2.%3.%4.%5.%6.%7.%8."/>
+      <w:lvlJc w:val="left"/>
+      <w:pPr>
+        <w:ind w:left="4802" w:hanging="1224"/>
+      </w:pPr>
+    </w:lvl>
+    <w:lvl w:ilvl="8">
+      <w:start w:val="1"/>
+      <w:numFmt w:val="decimal"/>
+      <w:isLgl w:val="false"/>
+      <w:suff w:val="tab"/>
+      <w:lvlText w:val="%1.%2.%3.%4.%5.%6.%7.%8.%9."/>
+      <w:lvlJc w:val="left"/>
+      <w:pPr>
+        <w:ind w:left="5378" w:hanging="1440"/>
+      </w:pPr>
+    </w:lvl>
+  </w:abstractNum>
+  <w:abstractNum w:abstractNumId="57">
+    <w:multiLevelType w:val="hybridMultilevel"/>
+    <w:lvl w:ilvl="0">
+      <w:start w:val="1"/>
+      <w:numFmt w:val="decimal"/>
+      <w:isLgl w:val="false"/>
+      <w:suff w:val="tab"/>
+      <w:lvlText w:val="%1."/>
+      <w:lvlJc w:val="left"/>
+      <w:pPr>
+        <w:ind w:left="1418" w:hanging="360"/>
+      </w:pPr>
+      <w:rPr>
+        <w:b/>
+        <w:sz w:val="28"/>
+      </w:rPr>
+    </w:lvl>
+    <w:lvl w:ilvl="1">
+      <w:start w:val="1"/>
+      <w:numFmt w:val="decimal"/>
+      <w:isLgl w:val="false"/>
+      <w:suff w:val="tab"/>
+      <w:lvlText w:val="%1.%2."/>
+      <w:lvlJc w:val="left"/>
+      <w:pPr>
+        <w:ind w:left="1850" w:hanging="432"/>
+      </w:pPr>
+      <w:rPr>
+        <w:b w:val="0"/>
+      </w:rPr>
+    </w:lvl>
+    <w:lvl w:ilvl="2">
+      <w:start w:val="1"/>
+      <w:numFmt w:val="decimal"/>
+      <w:isLgl w:val="false"/>
+      <w:suff w:val="tab"/>
+      <w:lvlText w:val="%1.%2.%3."/>
+      <w:lvlJc w:val="left"/>
+      <w:pPr>
+        <w:ind w:left="2282" w:hanging="504"/>
+      </w:pPr>
+      <w:rPr>
+        <w:b w:val="0"/>
+        <w:color w:val="000000" w:themeColor="text1"/>
+      </w:rPr>
+    </w:lvl>
+    <w:lvl w:ilvl="3">
+      <w:start w:val="1"/>
+      <w:numFmt w:val="decimal"/>
+      <w:isLgl w:val="false"/>
+      <w:suff w:val="tab"/>
+      <w:lvlText w:val="%1.%2.%3.%4."/>
+      <w:lvlJc w:val="left"/>
+      <w:pPr>
+        <w:ind w:left="2786" w:hanging="648"/>
+      </w:pPr>
+    </w:lvl>
+    <w:lvl w:ilvl="4">
+      <w:start w:val="1"/>
+      <w:numFmt w:val="decimal"/>
+      <w:isLgl w:val="false"/>
+      <w:suff w:val="tab"/>
+      <w:lvlText w:val="%1.%2.%3.%4.%5."/>
+      <w:lvlJc w:val="left"/>
+      <w:pPr>
+        <w:ind w:left="3290" w:hanging="792"/>
+      </w:pPr>
+    </w:lvl>
+    <w:lvl w:ilvl="5">
+      <w:start w:val="1"/>
+      <w:numFmt w:val="decimal"/>
+      <w:isLgl w:val="false"/>
+      <w:suff w:val="tab"/>
+      <w:lvlText w:val="%1.%2.%3.%4.%5.%6."/>
+      <w:lvlJc w:val="left"/>
+      <w:pPr>
+        <w:ind w:left="3794" w:hanging="936"/>
+      </w:pPr>
+    </w:lvl>
+    <w:lvl w:ilvl="6">
+      <w:start w:val="1"/>
+      <w:numFmt w:val="decimal"/>
+      <w:isLgl w:val="false"/>
+      <w:suff w:val="tab"/>
+      <w:lvlText w:val="%1.%2.%3.%4.%5.%6.%7."/>
+      <w:lvlJc w:val="left"/>
+      <w:pPr>
+        <w:ind w:left="4298" w:hanging="1080"/>
+      </w:pPr>
+    </w:lvl>
+    <w:lvl w:ilvl="7">
+      <w:start w:val="1"/>
+      <w:numFmt w:val="decimal"/>
+      <w:isLgl w:val="false"/>
+      <w:suff w:val="tab"/>
+      <w:lvlText w:val="%1.%2.%3.%4.%5.%6.%7.%8."/>
+      <w:lvlJc w:val="left"/>
+      <w:pPr>
+        <w:ind w:left="4802" w:hanging="1224"/>
+      </w:pPr>
+    </w:lvl>
+    <w:lvl w:ilvl="8">
+      <w:start w:val="1"/>
+      <w:numFmt w:val="decimal"/>
+      <w:isLgl w:val="false"/>
+      <w:suff w:val="tab"/>
+      <w:lvlText w:val="%1.%2.%3.%4.%5.%6.%7.%8.%9."/>
+      <w:lvlJc w:val="left"/>
+      <w:pPr>
+        <w:ind w:left="5378" w:hanging="1440"/>
       </w:pPr>
     </w:lvl>
   </w:abstractNum>
@@ -10034,6 +13020,42 @@
   </w:num>
   <w:num w:numId="46">
     <w:abstractNumId w:val="45"/>
+  </w:num>
+  <w:num w:numId="47">
+    <w:abstractNumId w:val="46"/>
+  </w:num>
+  <w:num w:numId="48">
+    <w:abstractNumId w:val="47"/>
+  </w:num>
+  <w:num w:numId="49">
+    <w:abstractNumId w:val="48"/>
+  </w:num>
+  <w:num w:numId="50">
+    <w:abstractNumId w:val="49"/>
+  </w:num>
+  <w:num w:numId="51">
+    <w:abstractNumId w:val="50"/>
+  </w:num>
+  <w:num w:numId="52">
+    <w:abstractNumId w:val="51"/>
+  </w:num>
+  <w:num w:numId="53">
+    <w:abstractNumId w:val="52"/>
+  </w:num>
+  <w:num w:numId="54">
+    <w:abstractNumId w:val="53"/>
+  </w:num>
+  <w:num w:numId="55">
+    <w:abstractNumId w:val="54"/>
+  </w:num>
+  <w:num w:numId="56">
+    <w:abstractNumId w:val="55"/>
+  </w:num>
+  <w:num w:numId="57">
+    <w:abstractNumId w:val="56"/>
+  </w:num>
+  <w:num w:numId="58">
+    <w:abstractNumId w:val="57"/>
   </w:num>
 </w:numbering>
 </file>

</xml_diff>